<commit_message>
plantilla sin los adicionals tests
</commit_message>
<xml_diff>
--- a/Acceptance test.docx
+++ b/Acceptance test.docx
@@ -580,7 +580,12 @@
             <w:pStyle w:val="TtuloTDC"/>
           </w:pPr>
           <w:r>
-            <w:t>Table of contents</w:t>
+            <w:t>Table of conte</w:t>
+          </w:r>
+          <w:bookmarkStart w:id="1" w:name="_GoBack"/>
+          <w:bookmarkEnd w:id="1"/>
+          <w:r>
+            <w:t>nts</w:t>
           </w:r>
         </w:p>
         <w:p>
@@ -604,7 +609,7 @@
           <w:r>
             <w:fldChar w:fldCharType="separate"/>
           </w:r>
-          <w:hyperlink w:anchor="_Toc499408751" w:history="1">
+          <w:hyperlink w:anchor="_Toc499653757" w:history="1">
             <w:r>
               <w:rPr>
                 <w:rStyle w:val="Hipervnculo"/>
@@ -631,7 +636,7 @@
                 <w:noProof/>
                 <w:webHidden/>
               </w:rPr>
-              <w:instrText xml:space="preserve"> PAGEREF _Toc499408751 \h </w:instrText>
+              <w:instrText xml:space="preserve"> PAGEREF _Toc499653757 \h </w:instrText>
             </w:r>
             <w:r>
               <w:rPr>
@@ -674,29 +679,13 @@
               <w:lang w:val="es-ES" w:eastAsia="es-ES"/>
             </w:rPr>
           </w:pPr>
-          <w:hyperlink w:anchor="_Toc499408752" w:history="1">
+          <w:hyperlink w:anchor="_Toc499653758" w:history="1">
             <w:r>
               <w:rPr>
                 <w:rStyle w:val="Hipervnculo"/>
                 <w:noProof/>
               </w:rPr>
-              <w:t xml:space="preserve">Use case &lt;001&gt; &lt; </w:t>
-            </w:r>
-            <w:r>
-              <w:rPr>
-                <w:rStyle w:val="Hipervnculo"/>
-                <w:rFonts w:ascii="Calibri" w:hAnsi="Calibri" w:cs="Calibri"/>
-                <w:noProof/>
-                <w:lang w:val="es-ES"/>
-              </w:rPr>
-              <w:t>Register to the system as a manager or a user</w:t>
-            </w:r>
-            <w:r>
-              <w:rPr>
-                <w:rStyle w:val="Hipervnculo"/>
-                <w:noProof/>
-              </w:rPr>
-              <w:t xml:space="preserve"> &gt;</w:t>
+              <w:t>Use case &lt;001&gt; &lt; Browse the catalogue of polls available &gt;</w:t>
             </w:r>
             <w:r>
               <w:rPr>
@@ -717,7 +706,7 @@
                 <w:noProof/>
                 <w:webHidden/>
               </w:rPr>
-              <w:instrText xml:space="preserve"> PAGEREF _Toc499408752 \h </w:instrText>
+              <w:instrText xml:space="preserve"> PAGEREF _Toc499653758 \h </w:instrText>
             </w:r>
             <w:r>
               <w:rPr>
@@ -760,13 +749,13 @@
               <w:lang w:val="es-ES" w:eastAsia="es-ES"/>
             </w:rPr>
           </w:pPr>
-          <w:hyperlink w:anchor="_Toc499408753" w:history="1">
+          <w:hyperlink w:anchor="_Toc499653759" w:history="1">
             <w:r>
               <w:rPr>
                 <w:rStyle w:val="Hipervnculo"/>
                 <w:noProof/>
               </w:rPr>
-              <w:t>Use case &lt;002&gt; &lt;  &gt;</w:t>
+              <w:t>Use case &lt;002&gt; &lt; Search for a poll using a single key word that must appear somewhere in its title, de-scription, or ticker &gt;</w:t>
             </w:r>
             <w:r>
               <w:rPr>
@@ -787,7 +776,7 @@
                 <w:noProof/>
                 <w:webHidden/>
               </w:rPr>
-              <w:instrText xml:space="preserve"> PAGEREF _Toc499408753 \h </w:instrText>
+              <w:instrText xml:space="preserve"> PAGEREF _Toc499653759 \h </w:instrText>
             </w:r>
             <w:r>
               <w:rPr>
@@ -830,7 +819,7 @@
               <w:lang w:val="es-ES" w:eastAsia="es-ES"/>
             </w:rPr>
           </w:pPr>
-          <w:hyperlink w:anchor="_Toc499408754" w:history="1">
+          <w:hyperlink w:anchor="_Toc499653760" w:history="1">
             <w:r>
               <w:rPr>
                 <w:rStyle w:val="Hipervnculo"/>
@@ -852,7 +841,7 @@
                 <w:rStyle w:val="Hipervnculo"/>
                 <w:noProof/>
               </w:rPr>
-              <w:t>&gt;</w:t>
+              <w:t>Answer a poll and produce an instance as long as it’s active and he or she does not seem to have answered it before. Tracking must be implemented using appropriate cookies &gt;</w:t>
             </w:r>
             <w:r>
               <w:rPr>
@@ -873,7 +862,7 @@
                 <w:noProof/>
                 <w:webHidden/>
               </w:rPr>
-              <w:instrText xml:space="preserve"> PAGEREF _Toc499408754 \h </w:instrText>
+              <w:instrText xml:space="preserve"> PAGEREF _Toc499653760 \h </w:instrText>
             </w:r>
             <w:r>
               <w:rPr>
@@ -916,13 +905,13 @@
               <w:lang w:val="es-ES" w:eastAsia="es-ES"/>
             </w:rPr>
           </w:pPr>
-          <w:hyperlink w:anchor="_Toc499408755" w:history="1">
+          <w:hyperlink w:anchor="_Toc499653761" w:history="1">
             <w:r>
               <w:rPr>
                 <w:rStyle w:val="Hipervnculo"/>
                 <w:noProof/>
               </w:rPr>
-              <w:t>Use case &lt;004&gt; &lt; &gt;</w:t>
+              <w:t>Use case &lt;004&gt; &lt; See the results of a poll as soon as it starts. The results must list each individual question and the count of users that have selected each answer &gt;</w:t>
             </w:r>
             <w:r>
               <w:rPr>
@@ -943,7 +932,7 @@
                 <w:noProof/>
                 <w:webHidden/>
               </w:rPr>
-              <w:instrText xml:space="preserve"> PAGEREF _Toc499408755 \h </w:instrText>
+              <w:instrText xml:space="preserve"> PAGEREF _Toc499653761 \h </w:instrText>
             </w:r>
             <w:r>
               <w:rPr>
@@ -986,13 +975,13 @@
               <w:lang w:val="es-ES" w:eastAsia="es-ES"/>
             </w:rPr>
           </w:pPr>
-          <w:hyperlink w:anchor="_Toc499408756" w:history="1">
+          <w:hyperlink w:anchor="_Toc499653762" w:history="1">
             <w:r>
               <w:rPr>
                 <w:rStyle w:val="Hipervnculo"/>
                 <w:noProof/>
               </w:rPr>
-              <w:t>Use case &lt;005&gt; &lt;  &gt;</w:t>
+              <w:t>Use case &lt;005&gt; &lt; Edit his or her personal data &gt;</w:t>
             </w:r>
             <w:r>
               <w:rPr>
@@ -1013,7 +1002,7 @@
                 <w:noProof/>
                 <w:webHidden/>
               </w:rPr>
-              <w:instrText xml:space="preserve"> PAGEREF _Toc499408756 \h </w:instrText>
+              <w:instrText xml:space="preserve"> PAGEREF _Toc499653762 \h </w:instrText>
             </w:r>
             <w:r>
               <w:rPr>
@@ -1056,13 +1045,13 @@
               <w:lang w:val="es-ES" w:eastAsia="es-ES"/>
             </w:rPr>
           </w:pPr>
-          <w:hyperlink w:anchor="_Toc499408757" w:history="1">
+          <w:hyperlink w:anchor="_Toc499653763" w:history="1">
             <w:r>
               <w:rPr>
                 <w:rStyle w:val="Hipervnculo"/>
                 <w:noProof/>
               </w:rPr>
-              <w:t>Use case &lt;006&gt; &lt; &gt;</w:t>
+              <w:t>Use case &lt;006&gt; &lt;Manage his or her polls, which includes listing, editing, or deleting them. Editing or deleting a poll is allowed as long as its start date has not passed; once the start date has passed, polls must be frozen&gt;</w:t>
             </w:r>
             <w:r>
               <w:rPr>
@@ -1083,7 +1072,7 @@
                 <w:noProof/>
                 <w:webHidden/>
               </w:rPr>
-              <w:instrText xml:space="preserve"> PAGEREF _Toc499408757 \h </w:instrText>
+              <w:instrText xml:space="preserve"> PAGEREF _Toc499653763 \h </w:instrText>
             </w:r>
             <w:r>
               <w:rPr>
@@ -1126,13 +1115,13 @@
               <w:lang w:val="es-ES" w:eastAsia="es-ES"/>
             </w:rPr>
           </w:pPr>
-          <w:hyperlink w:anchor="_Toc499408758" w:history="1">
+          <w:hyperlink w:anchor="_Toc499653764" w:history="1">
             <w:r>
               <w:rPr>
                 <w:rStyle w:val="Hipervnculo"/>
                 <w:noProof/>
               </w:rPr>
-              <w:t>Use case &lt;007&gt; &lt;</w:t>
+              <w:t>Use case &lt;007&gt; &lt; Ban or unban a poller who he or she thinks is publishing inappropriate polls</w:t>
             </w:r>
             <w:r>
               <w:rPr>
@@ -1169,7 +1158,7 @@
                 <w:noProof/>
                 <w:webHidden/>
               </w:rPr>
-              <w:instrText xml:space="preserve"> PAGEREF _Toc499408758 \h </w:instrText>
+              <w:instrText xml:space="preserve"> PAGEREF _Toc499653764 \h </w:instrText>
             </w:r>
             <w:r>
               <w:rPr>
@@ -1212,13 +1201,13 @@
               <w:lang w:val="es-ES" w:eastAsia="es-ES"/>
             </w:rPr>
           </w:pPr>
-          <w:hyperlink w:anchor="_Toc499408759" w:history="1">
+          <w:hyperlink w:anchor="_Toc499653765" w:history="1">
             <w:r>
               <w:rPr>
                 <w:rStyle w:val="Hipervnculo"/>
                 <w:noProof/>
               </w:rPr>
-              <w:t>Use case &lt;008&gt; &lt; &gt;</w:t>
+              <w:t>Use case &lt;008&gt; &lt; Display a dashboard with the following information &gt;</w:t>
             </w:r>
             <w:r>
               <w:rPr>
@@ -1239,7 +1228,7 @@
                 <w:noProof/>
                 <w:webHidden/>
               </w:rPr>
-              <w:instrText xml:space="preserve"> PAGEREF _Toc499408759 \h </w:instrText>
+              <w:instrText xml:space="preserve"> PAGEREF _Toc499653765 \h </w:instrText>
             </w:r>
             <w:r>
               <w:rPr>
@@ -1282,13 +1271,13 @@
               <w:lang w:val="es-ES" w:eastAsia="es-ES"/>
             </w:rPr>
           </w:pPr>
-          <w:hyperlink w:anchor="_Toc499408760" w:history="1">
+          <w:hyperlink w:anchor="_Toc499653766" w:history="1">
             <w:r>
               <w:rPr>
                 <w:rStyle w:val="Hipervnculo"/>
                 <w:noProof/>
               </w:rPr>
-              <w:t>Use case &lt;009&gt; &lt;&gt;</w:t>
+              <w:t>LEVEL B</w:t>
             </w:r>
             <w:r>
               <w:rPr>
@@ -1309,7 +1298,7 @@
                 <w:noProof/>
                 <w:webHidden/>
               </w:rPr>
-              <w:instrText xml:space="preserve"> PAGEREF _Toc499408760 \h </w:instrText>
+              <w:instrText xml:space="preserve"> PAGEREF _Toc499653766 \h </w:instrText>
             </w:r>
             <w:r>
               <w:rPr>
@@ -1352,13 +1341,13 @@
               <w:lang w:val="es-ES" w:eastAsia="es-ES"/>
             </w:rPr>
           </w:pPr>
-          <w:hyperlink w:anchor="_Toc499408761" w:history="1">
+          <w:hyperlink w:anchor="_Toc499653767" w:history="1">
             <w:r>
               <w:rPr>
                 <w:rStyle w:val="Hipervnculo"/>
                 <w:noProof/>
               </w:rPr>
-              <w:t>Use case &lt;010&gt; &lt;  &gt;</w:t>
+              <w:t>Use case &lt;009&gt; &lt; Browse its hints &gt;</w:t>
             </w:r>
             <w:r>
               <w:rPr>
@@ -1379,7 +1368,7 @@
                 <w:noProof/>
                 <w:webHidden/>
               </w:rPr>
-              <w:instrText xml:space="preserve"> PAGEREF _Toc499408761 \h </w:instrText>
+              <w:instrText xml:space="preserve"> PAGEREF _Toc499653767 \h </w:instrText>
             </w:r>
             <w:r>
               <w:rPr>
@@ -1399,7 +1388,7 @@
                 <w:noProof/>
                 <w:webHidden/>
               </w:rPr>
-              <w:t>12</w:t>
+              <w:t>11</w:t>
             </w:r>
             <w:r>
               <w:rPr>
@@ -1422,13 +1411,13 @@
               <w:lang w:val="es-ES" w:eastAsia="es-ES"/>
             </w:rPr>
           </w:pPr>
-          <w:hyperlink w:anchor="_Toc499408762" w:history="1">
+          <w:hyperlink w:anchor="_Toc499653768" w:history="1">
             <w:r>
               <w:rPr>
                 <w:rStyle w:val="Hipervnculo"/>
                 <w:noProof/>
               </w:rPr>
-              <w:t>Use case &lt;011&gt; &lt; Display a dashboard with the following information &gt;</w:t>
+              <w:t>Use case &lt;010&gt; &lt; Write a new hint &gt;</w:t>
             </w:r>
             <w:r>
               <w:rPr>
@@ -1449,7 +1438,7 @@
                 <w:noProof/>
                 <w:webHidden/>
               </w:rPr>
-              <w:instrText xml:space="preserve"> PAGEREF _Toc499408762 \h </w:instrText>
+              <w:instrText xml:space="preserve"> PAGEREF _Toc499653768 \h </w:instrText>
             </w:r>
             <w:r>
               <w:rPr>
@@ -1469,7 +1458,7 @@
                 <w:noProof/>
                 <w:webHidden/>
               </w:rPr>
-              <w:t>14</w:t>
+              <w:t>12</w:t>
             </w:r>
             <w:r>
               <w:rPr>
@@ -1492,13 +1481,13 @@
               <w:lang w:val="es-ES" w:eastAsia="es-ES"/>
             </w:rPr>
           </w:pPr>
-          <w:hyperlink w:anchor="_Toc499408763" w:history="1">
+          <w:hyperlink w:anchor="_Toc499653769" w:history="1">
             <w:r>
               <w:rPr>
                 <w:rStyle w:val="Hipervnculo"/>
                 <w:noProof/>
               </w:rPr>
-              <w:t>LEVEL B</w:t>
+              <w:t>Use case &lt;011&gt; &lt; State how useful he or she thinks a hint is using 0-10 stars &gt;</w:t>
             </w:r>
             <w:r>
               <w:rPr>
@@ -1519,7 +1508,7 @@
                 <w:noProof/>
                 <w:webHidden/>
               </w:rPr>
-              <w:instrText xml:space="preserve"> PAGEREF _Toc499408763 \h </w:instrText>
+              <w:instrText xml:space="preserve"> PAGEREF _Toc499653769 \h </w:instrText>
             </w:r>
             <w:r>
               <w:rPr>
@@ -1539,7 +1528,7 @@
                 <w:noProof/>
                 <w:webHidden/>
               </w:rPr>
-              <w:t>15</w:t>
+              <w:t>13</w:t>
             </w:r>
             <w:r>
               <w:rPr>
@@ -1562,13 +1551,13 @@
               <w:lang w:val="es-ES" w:eastAsia="es-ES"/>
             </w:rPr>
           </w:pPr>
-          <w:hyperlink w:anchor="_Toc499408764" w:history="1">
+          <w:hyperlink w:anchor="_Toc499653770" w:history="1">
             <w:r>
               <w:rPr>
                 <w:rStyle w:val="Hipervnculo"/>
                 <w:noProof/>
               </w:rPr>
-              <w:t>Use case &lt;012&gt; &lt; &gt;</w:t>
+              <w:t>Use case &lt;012&gt; &lt; Delete hints that he or she thinks are inappropriate &gt;</w:t>
             </w:r>
             <w:r>
               <w:rPr>
@@ -1589,7 +1578,7 @@
                 <w:noProof/>
                 <w:webHidden/>
               </w:rPr>
-              <w:instrText xml:space="preserve"> PAGEREF _Toc499408764 \h </w:instrText>
+              <w:instrText xml:space="preserve"> PAGEREF _Toc499653770 \h </w:instrText>
             </w:r>
             <w:r>
               <w:rPr>
@@ -1609,7 +1598,7 @@
                 <w:noProof/>
                 <w:webHidden/>
               </w:rPr>
-              <w:t>15</w:t>
+              <w:t>14</w:t>
             </w:r>
             <w:r>
               <w:rPr>
@@ -1632,13 +1621,13 @@
               <w:lang w:val="es-ES" w:eastAsia="es-ES"/>
             </w:rPr>
           </w:pPr>
-          <w:hyperlink w:anchor="_Toc499408765" w:history="1">
+          <w:hyperlink w:anchor="_Toc499653771" w:history="1">
             <w:r>
               <w:rPr>
                 <w:rStyle w:val="Hipervnculo"/>
                 <w:noProof/>
               </w:rPr>
-              <w:t>Use case &lt;013&gt; &lt; &gt;</w:t>
+              <w:t>LEVEL A</w:t>
             </w:r>
             <w:r>
               <w:rPr>
@@ -1659,7 +1648,7 @@
                 <w:noProof/>
                 <w:webHidden/>
               </w:rPr>
-              <w:instrText xml:space="preserve"> PAGEREF _Toc499408765 \h </w:instrText>
+              <w:instrText xml:space="preserve"> PAGEREF _Toc499653771 \h </w:instrText>
             </w:r>
             <w:r>
               <w:rPr>
@@ -1679,7 +1668,7 @@
                 <w:noProof/>
                 <w:webHidden/>
               </w:rPr>
-              <w:t>16</w:t>
+              <w:t>15</w:t>
             </w:r>
             <w:r>
               <w:rPr>
@@ -1702,13 +1691,29 @@
               <w:lang w:val="es-ES" w:eastAsia="es-ES"/>
             </w:rPr>
           </w:pPr>
-          <w:hyperlink w:anchor="_Toc499408766" w:history="1">
+          <w:hyperlink w:anchor="_Toc499653772" w:history="1">
             <w:r>
               <w:rPr>
                 <w:rStyle w:val="Hipervnculo"/>
                 <w:noProof/>
               </w:rPr>
-              <w:t>Use case &lt;014&gt; &lt; &gt;</w:t>
+              <w:t xml:space="preserve">Use case &lt;013&gt; &lt; </w:t>
+            </w:r>
+            <w:r>
+              <w:rPr>
+                <w:rStyle w:val="Hipervnculo"/>
+                <w:rFonts w:ascii="Calibri" w:hAnsi="Calibri" w:cs="Calibri"/>
+                <w:noProof/>
+                <w:lang w:val="es-ES"/>
+              </w:rPr>
+              <w:t>Manage his chirps, which includes listing and writing them. Note that once a chirp is published, it cannot be edited or deleted</w:t>
+            </w:r>
+            <w:r>
+              <w:rPr>
+                <w:rStyle w:val="Hipervnculo"/>
+                <w:noProof/>
+              </w:rPr>
+              <w:t xml:space="preserve"> &gt;</w:t>
             </w:r>
             <w:r>
               <w:rPr>
@@ -1729,7 +1734,7 @@
                 <w:noProof/>
                 <w:webHidden/>
               </w:rPr>
-              <w:instrText xml:space="preserve"> PAGEREF _Toc499408766 \h </w:instrText>
+              <w:instrText xml:space="preserve"> PAGEREF _Toc499653772 \h </w:instrText>
             </w:r>
             <w:r>
               <w:rPr>
@@ -1749,7 +1754,7 @@
                 <w:noProof/>
                 <w:webHidden/>
               </w:rPr>
-              <w:t>17</w:t>
+              <w:t>15</w:t>
             </w:r>
             <w:r>
               <w:rPr>
@@ -1772,13 +1777,13 @@
               <w:lang w:val="es-ES" w:eastAsia="es-ES"/>
             </w:rPr>
           </w:pPr>
-          <w:hyperlink w:anchor="_Toc499408767" w:history="1">
+          <w:hyperlink w:anchor="_Toc499653773" w:history="1">
             <w:r>
               <w:rPr>
                 <w:rStyle w:val="Hipervnculo"/>
                 <w:noProof/>
               </w:rPr>
-              <w:t>Use case &lt;015&gt; &lt;  &gt;</w:t>
+              <w:t>Use case &lt;014&gt; &lt; Display other actors’ chirps &gt;</w:t>
             </w:r>
             <w:r>
               <w:rPr>
@@ -1799,7 +1804,7 @@
                 <w:noProof/>
                 <w:webHidden/>
               </w:rPr>
-              <w:instrText xml:space="preserve"> PAGEREF _Toc499408767 \h </w:instrText>
+              <w:instrText xml:space="preserve"> PAGEREF _Toc499653773 \h </w:instrText>
             </w:r>
             <w:r>
               <w:rPr>
@@ -1819,7 +1824,7 @@
                 <w:noProof/>
                 <w:webHidden/>
               </w:rPr>
-              <w:t>18</w:t>
+              <w:t>16</w:t>
             </w:r>
             <w:r>
               <w:rPr>
@@ -1842,13 +1847,13 @@
               <w:lang w:val="es-ES" w:eastAsia="es-ES"/>
             </w:rPr>
           </w:pPr>
-          <w:hyperlink w:anchor="_Toc499408768" w:history="1">
+          <w:hyperlink w:anchor="_Toc499653774" w:history="1">
             <w:r>
               <w:rPr>
                 <w:rStyle w:val="Hipervnculo"/>
                 <w:noProof/>
               </w:rPr>
-              <w:t>Use case &lt;016&gt; &lt;  &gt;</w:t>
+              <w:t>Additional tests</w:t>
             </w:r>
             <w:r>
               <w:rPr>
@@ -1869,7 +1874,7 @@
                 <w:noProof/>
                 <w:webHidden/>
               </w:rPr>
-              <w:instrText xml:space="preserve"> PAGEREF _Toc499408768 \h </w:instrText>
+              <w:instrText xml:space="preserve"> PAGEREF _Toc499653774 \h </w:instrText>
             </w:r>
             <w:r>
               <w:rPr>
@@ -1890,76 +1895,6 @@
                 <w:webHidden/>
               </w:rPr>
               <w:t>19</w:t>
-            </w:r>
-            <w:r>
-              <w:rPr>
-                <w:noProof/>
-                <w:webHidden/>
-              </w:rPr>
-              <w:fldChar w:fldCharType="end"/>
-            </w:r>
-          </w:hyperlink>
-        </w:p>
-        <w:p>
-          <w:pPr>
-            <w:pStyle w:val="TDC1"/>
-            <w:tabs>
-              <w:tab w:val="right" w:leader="dot" w:pos="9016"/>
-            </w:tabs>
-            <w:rPr>
-              <w:rFonts w:eastAsiaTheme="minorEastAsia"/>
-              <w:noProof/>
-              <w:lang w:val="es-ES" w:eastAsia="es-ES"/>
-            </w:rPr>
-          </w:pPr>
-          <w:hyperlink w:anchor="_Toc499408769" w:history="1">
-            <w:r>
-              <w:rPr>
-                <w:rStyle w:val="Hipervnculo"/>
-                <w:noProof/>
-              </w:rPr>
-              <w:t>Additional tests</w:t>
-            </w:r>
-            <w:r>
-              <w:rPr>
-                <w:noProof/>
-                <w:webHidden/>
-              </w:rPr>
-              <w:tab/>
-            </w:r>
-            <w:r>
-              <w:rPr>
-                <w:noProof/>
-                <w:webHidden/>
-              </w:rPr>
-              <w:fldChar w:fldCharType="begin"/>
-            </w:r>
-            <w:r>
-              <w:rPr>
-                <w:noProof/>
-                <w:webHidden/>
-              </w:rPr>
-              <w:instrText xml:space="preserve"> PAGEREF _Toc499408769 \h </w:instrText>
-            </w:r>
-            <w:r>
-              <w:rPr>
-                <w:noProof/>
-                <w:webHidden/>
-              </w:rPr>
-            </w:r>
-            <w:r>
-              <w:rPr>
-                <w:noProof/>
-                <w:webHidden/>
-              </w:rPr>
-              <w:fldChar w:fldCharType="separate"/>
-            </w:r>
-            <w:r>
-              <w:rPr>
-                <w:noProof/>
-                <w:webHidden/>
-              </w:rPr>
-              <w:t>21</w:t>
             </w:r>
             <w:r>
               <w:rPr>
@@ -2007,7 +1942,7 @@
           <w:szCs w:val="36"/>
         </w:rPr>
       </w:pPr>
-      <w:bookmarkStart w:id="1" w:name="_Toc499408751"/>
+      <w:bookmarkStart w:id="2" w:name="_Toc499653757"/>
       <w:r>
         <w:rPr>
           <w:sz w:val="36"/>
@@ -2016,13 +1951,13 @@
         <w:lastRenderedPageBreak/>
         <w:t>LEVEL C</w:t>
       </w:r>
-      <w:bookmarkEnd w:id="1"/>
+      <w:bookmarkEnd w:id="2"/>
     </w:p>
     <w:p>
       <w:pPr>
         <w:pStyle w:val="Ttulo1"/>
       </w:pPr>
-      <w:bookmarkStart w:id="2" w:name="_Toc499408752"/>
+      <w:bookmarkStart w:id="3" w:name="_Toc499653758"/>
       <w:r>
         <w:t>Use case</w:t>
       </w:r>
@@ -2062,7 +1997,7 @@
       <w:r>
         <w:t>&gt;</w:t>
       </w:r>
-      <w:bookmarkEnd w:id="2"/>
+      <w:bookmarkEnd w:id="3"/>
     </w:p>
     <w:p>
       <w:pPr>
@@ -2113,13 +2048,7 @@
         <w:rPr>
           <w:sz w:val="22"/>
         </w:rPr>
-        <w:t>b</w:t>
-      </w:r>
-      <w:r>
-        <w:rPr>
-          <w:sz w:val="22"/>
-        </w:rPr>
-        <w:t>rowse the catalogue of polls available</w:t>
+        <w:t>browse the catalogue of polls available</w:t>
       </w:r>
     </w:p>
     <w:p>
@@ -2370,7 +2299,7 @@
               <w:rPr>
                 <w:i/>
                 <w:iCs/>
-                <w:color w:val="FF0000"/>
+                <w:color w:val="000000" w:themeColor="text1"/>
                 <w:sz w:val="20"/>
                 <w:szCs w:val="20"/>
               </w:rPr>
@@ -2381,7 +2310,7 @@
               <w:rPr>
                 <w:i/>
                 <w:iCs/>
-                <w:color w:val="FF0000"/>
+                <w:color w:val="000000" w:themeColor="text1"/>
                 <w:sz w:val="20"/>
                 <w:szCs w:val="20"/>
               </w:rPr>
@@ -2392,7 +2321,7 @@
               <w:rPr>
                 <w:i/>
                 <w:iCs/>
-                <w:color w:val="FF0000"/>
+                <w:color w:val="000000" w:themeColor="text1"/>
                 <w:sz w:val="20"/>
                 <w:szCs w:val="20"/>
               </w:rPr>
@@ -2403,7 +2332,7 @@
               <w:rPr>
                 <w:i/>
                 <w:iCs/>
-                <w:color w:val="FF0000"/>
+                <w:color w:val="000000" w:themeColor="text1"/>
                 <w:sz w:val="20"/>
                 <w:szCs w:val="20"/>
               </w:rPr>
@@ -2414,7 +2343,7 @@
               <w:rPr>
                 <w:i/>
                 <w:iCs/>
-                <w:color w:val="FF0000"/>
+                <w:color w:val="000000" w:themeColor="text1"/>
                 <w:sz w:val="20"/>
                 <w:szCs w:val="20"/>
               </w:rPr>
@@ -2425,7 +2354,7 @@
               <w:rPr>
                 <w:i/>
                 <w:iCs/>
-                <w:color w:val="FF0000"/>
+                <w:color w:val="000000" w:themeColor="text1"/>
                 <w:sz w:val="20"/>
                 <w:szCs w:val="20"/>
               </w:rPr>
@@ -2436,335 +2365,323 @@
               <w:rPr>
                 <w:i/>
                 <w:iCs/>
-                <w:color w:val="FF0000"/>
+                <w:color w:val="000000" w:themeColor="text1"/>
                 <w:sz w:val="20"/>
                 <w:szCs w:val="20"/>
               </w:rPr>
               <w:t xml:space="preserve"> '</w:t>
             </w:r>
-            <w:proofErr w:type="spellStart"/>
             <w:r>
               <w:rPr>
                 <w:i/>
                 <w:iCs/>
-                <w:color w:val="FF0000"/>
+                <w:color w:val="000000" w:themeColor="text1"/>
                 <w:sz w:val="20"/>
                 <w:szCs w:val="20"/>
               </w:rPr>
-              <w:t>Si</w:t>
-            </w:r>
+              <w:t xml:space="preserve">Catalogue </w:t>
+            </w:r>
+            <w:proofErr w:type="spellStart"/>
             <w:r>
               <w:rPr>
                 <w:i/>
                 <w:iCs/>
-                <w:color w:val="FF0000"/>
+                <w:color w:val="000000" w:themeColor="text1"/>
                 <w:sz w:val="20"/>
                 <w:szCs w:val="20"/>
               </w:rPr>
-              <w:t>gnup</w:t>
+              <w:t>of</w:t>
             </w:r>
             <w:proofErr w:type="spellEnd"/>
             <w:r>
               <w:rPr>
                 <w:i/>
                 <w:iCs/>
-                <w:color w:val="FF0000"/>
+                <w:color w:val="000000" w:themeColor="text1"/>
                 <w:sz w:val="20"/>
                 <w:szCs w:val="20"/>
               </w:rPr>
-              <w:t xml:space="preserve">' </w:t>
-            </w:r>
+              <w:t xml:space="preserve"> </w:t>
+            </w:r>
+            <w:proofErr w:type="spellStart"/>
             <w:r>
               <w:rPr>
                 <w:i/>
                 <w:iCs/>
-                <w:color w:val="FF0000"/>
+                <w:color w:val="000000" w:themeColor="text1"/>
                 <w:sz w:val="20"/>
                 <w:szCs w:val="20"/>
               </w:rPr>
-              <w:t xml:space="preserve">and </w:t>
-            </w:r>
-            <w:proofErr w:type="spellStart"/>
+              <w:t>Polls</w:t>
+            </w:r>
+            <w:proofErr w:type="spellEnd"/>
             <w:r>
               <w:rPr>
                 <w:i/>
                 <w:iCs/>
-                <w:color w:val="FF0000"/>
+                <w:color w:val="000000" w:themeColor="text1"/>
                 <w:sz w:val="20"/>
                 <w:szCs w:val="20"/>
               </w:rPr>
-              <w:t>User</w:t>
-            </w:r>
-            <w:proofErr w:type="spellEnd"/>
+              <w:t>'</w:t>
+            </w:r>
             <w:r>
               <w:rPr>
                 <w:i/>
                 <w:iCs/>
-                <w:color w:val="FF0000"/>
+                <w:color w:val="000000" w:themeColor="text1"/>
                 <w:sz w:val="20"/>
                 <w:szCs w:val="20"/>
               </w:rPr>
-              <w:t xml:space="preserve"> </w:t>
-            </w:r>
-            <w:proofErr w:type="spellStart"/>
+              <w:t>.</w:t>
+            </w:r>
             <w:r>
               <w:rPr>
                 <w:i/>
                 <w:iCs/>
-                <w:color w:val="FF0000"/>
+                <w:color w:val="000000" w:themeColor="text1"/>
                 <w:sz w:val="20"/>
                 <w:szCs w:val="20"/>
               </w:rPr>
-              <w:t>or</w:t>
-            </w:r>
-            <w:proofErr w:type="spellEnd"/>
+              <w:t xml:space="preserve"> </w:t>
+            </w:r>
+            <w:proofErr w:type="spellStart"/>
             <w:r>
               <w:rPr>
                 <w:i/>
                 <w:iCs/>
-                <w:color w:val="FF0000"/>
+                <w:color w:val="000000" w:themeColor="text1"/>
                 <w:sz w:val="20"/>
                 <w:szCs w:val="20"/>
               </w:rPr>
-              <w:t xml:space="preserve"> Manager </w:t>
-            </w:r>
-            <w:proofErr w:type="spellStart"/>
+              <w:t>tab</w:t>
+            </w:r>
+            <w:proofErr w:type="spellEnd"/>
             <w:r>
               <w:rPr>
                 <w:i/>
                 <w:iCs/>
-                <w:color w:val="FF0000"/>
+                <w:color w:val="000000" w:themeColor="text1"/>
                 <w:sz w:val="20"/>
                 <w:szCs w:val="20"/>
               </w:rPr>
-              <w:t>tab</w:t>
-            </w:r>
-            <w:proofErr w:type="spellEnd"/>
+              <w:t xml:space="preserve"> </w:t>
+            </w:r>
+            <w:proofErr w:type="spellStart"/>
             <w:r>
               <w:rPr>
                 <w:i/>
                 <w:iCs/>
-                <w:color w:val="FF0000"/>
+                <w:color w:val="000000" w:themeColor="text1"/>
                 <w:sz w:val="20"/>
                 <w:szCs w:val="20"/>
               </w:rPr>
-              <w:t xml:space="preserve"> </w:t>
-            </w:r>
-            <w:proofErr w:type="spellStart"/>
+              <w:t>will</w:t>
+            </w:r>
+            <w:proofErr w:type="spellEnd"/>
             <w:r>
               <w:rPr>
                 <w:i/>
                 <w:iCs/>
-                <w:color w:val="FF0000"/>
+                <w:color w:val="000000" w:themeColor="text1"/>
                 <w:sz w:val="20"/>
                 <w:szCs w:val="20"/>
               </w:rPr>
-              <w:t>will</w:t>
-            </w:r>
-            <w:proofErr w:type="spellEnd"/>
+              <w:t xml:space="preserve"> lead </w:t>
+            </w:r>
+            <w:proofErr w:type="spellStart"/>
             <w:r>
               <w:rPr>
                 <w:i/>
                 <w:iCs/>
-                <w:color w:val="FF0000"/>
+                <w:color w:val="000000" w:themeColor="text1"/>
                 <w:sz w:val="20"/>
                 <w:szCs w:val="20"/>
               </w:rPr>
-              <w:t xml:space="preserve"> lead </w:t>
-            </w:r>
-            <w:proofErr w:type="spellStart"/>
+              <w:t>to</w:t>
+            </w:r>
+            <w:proofErr w:type="spellEnd"/>
             <w:r>
               <w:rPr>
                 <w:i/>
                 <w:iCs/>
-                <w:color w:val="FF0000"/>
+                <w:color w:val="000000" w:themeColor="text1"/>
                 <w:sz w:val="20"/>
                 <w:szCs w:val="20"/>
               </w:rPr>
-              <w:t>to</w:t>
-            </w:r>
-            <w:proofErr w:type="spellEnd"/>
+              <w:t xml:space="preserve"> </w:t>
+            </w:r>
+            <w:proofErr w:type="spellStart"/>
             <w:r>
               <w:rPr>
                 <w:i/>
                 <w:iCs/>
-                <w:color w:val="FF0000"/>
+                <w:color w:val="000000" w:themeColor="text1"/>
                 <w:sz w:val="20"/>
                 <w:szCs w:val="20"/>
               </w:rPr>
-              <w:t xml:space="preserve"> </w:t>
-            </w:r>
-            <w:proofErr w:type="spellStart"/>
+              <w:t>the</w:t>
+            </w:r>
+            <w:proofErr w:type="spellEnd"/>
             <w:r>
               <w:rPr>
                 <w:i/>
                 <w:iCs/>
-                <w:color w:val="FF0000"/>
+                <w:color w:val="000000" w:themeColor="text1"/>
                 <w:sz w:val="20"/>
                 <w:szCs w:val="20"/>
               </w:rPr>
-              <w:t>the</w:t>
-            </w:r>
-            <w:proofErr w:type="spellEnd"/>
+              <w:t xml:space="preserve"> </w:t>
+            </w:r>
+            <w:proofErr w:type="spellStart"/>
             <w:r>
               <w:rPr>
                 <w:i/>
                 <w:iCs/>
-                <w:color w:val="FF0000"/>
+                <w:color w:val="000000" w:themeColor="text1"/>
                 <w:sz w:val="20"/>
                 <w:szCs w:val="20"/>
               </w:rPr>
-              <w:t xml:space="preserve"> </w:t>
-            </w:r>
-            <w:proofErr w:type="spellStart"/>
+              <w:t>list</w:t>
+            </w:r>
+            <w:proofErr w:type="spellEnd"/>
             <w:r>
               <w:rPr>
                 <w:i/>
                 <w:iCs/>
-                <w:color w:val="FF0000"/>
+                <w:color w:val="000000" w:themeColor="text1"/>
                 <w:sz w:val="20"/>
                 <w:szCs w:val="20"/>
               </w:rPr>
-              <w:t>creation</w:t>
-            </w:r>
-            <w:proofErr w:type="spellEnd"/>
+              <w:t xml:space="preserve"> </w:t>
+            </w:r>
+            <w:proofErr w:type="spellStart"/>
             <w:r>
               <w:rPr>
                 <w:i/>
                 <w:iCs/>
-                <w:color w:val="FF0000"/>
+                <w:color w:val="000000" w:themeColor="text1"/>
                 <w:sz w:val="20"/>
                 <w:szCs w:val="20"/>
               </w:rPr>
-              <w:t xml:space="preserve"> </w:t>
-            </w:r>
-            <w:proofErr w:type="spellStart"/>
+              <w:t>view</w:t>
+            </w:r>
+            <w:proofErr w:type="spellEnd"/>
             <w:r>
               <w:rPr>
                 <w:i/>
                 <w:iCs/>
-                <w:color w:val="FF0000"/>
+                <w:color w:val="000000" w:themeColor="text1"/>
                 <w:sz w:val="20"/>
                 <w:szCs w:val="20"/>
               </w:rPr>
-              <w:t>view</w:t>
-            </w:r>
-            <w:proofErr w:type="spellEnd"/>
+              <w:t xml:space="preserve">. </w:t>
+            </w:r>
+            <w:proofErr w:type="spellStart"/>
             <w:r>
               <w:rPr>
                 <w:i/>
                 <w:iCs/>
-                <w:color w:val="FF0000"/>
+                <w:color w:val="000000" w:themeColor="text1"/>
                 <w:sz w:val="20"/>
                 <w:szCs w:val="20"/>
               </w:rPr>
-              <w:t xml:space="preserve">. </w:t>
-            </w:r>
-            <w:proofErr w:type="spellStart"/>
+              <w:t>It</w:t>
+            </w:r>
+            <w:proofErr w:type="spellEnd"/>
             <w:r>
               <w:rPr>
                 <w:i/>
                 <w:iCs/>
-                <w:color w:val="FF0000"/>
+                <w:color w:val="000000" w:themeColor="text1"/>
                 <w:sz w:val="20"/>
                 <w:szCs w:val="20"/>
               </w:rPr>
-              <w:t>It</w:t>
-            </w:r>
-            <w:proofErr w:type="spellEnd"/>
+              <w:t xml:space="preserve"> </w:t>
+            </w:r>
+            <w:proofErr w:type="spellStart"/>
             <w:r>
               <w:rPr>
                 <w:i/>
                 <w:iCs/>
-                <w:color w:val="FF0000"/>
+                <w:color w:val="000000" w:themeColor="text1"/>
                 <w:sz w:val="20"/>
                 <w:szCs w:val="20"/>
               </w:rPr>
-              <w:t xml:space="preserve"> </w:t>
-            </w:r>
-            <w:proofErr w:type="spellStart"/>
+              <w:t>must</w:t>
+            </w:r>
+            <w:proofErr w:type="spellEnd"/>
             <w:r>
               <w:rPr>
                 <w:i/>
                 <w:iCs/>
-                <w:color w:val="FF0000"/>
+                <w:color w:val="000000" w:themeColor="text1"/>
                 <w:sz w:val="20"/>
                 <w:szCs w:val="20"/>
               </w:rPr>
-              <w:t>must</w:t>
-            </w:r>
-            <w:proofErr w:type="spellEnd"/>
+              <w:t xml:space="preserve"> </w:t>
+            </w:r>
+            <w:proofErr w:type="spellStart"/>
             <w:r>
               <w:rPr>
                 <w:i/>
                 <w:iCs/>
-                <w:color w:val="FF0000"/>
+                <w:color w:val="000000" w:themeColor="text1"/>
                 <w:sz w:val="20"/>
                 <w:szCs w:val="20"/>
               </w:rPr>
-              <w:t xml:space="preserve"> </w:t>
-            </w:r>
-            <w:proofErr w:type="spellStart"/>
+              <w:t>work</w:t>
+            </w:r>
+            <w:proofErr w:type="spellEnd"/>
             <w:r>
               <w:rPr>
                 <w:i/>
                 <w:iCs/>
-                <w:color w:val="FF0000"/>
+                <w:color w:val="000000" w:themeColor="text1"/>
                 <w:sz w:val="20"/>
                 <w:szCs w:val="20"/>
               </w:rPr>
-              <w:t>work</w:t>
-            </w:r>
-            <w:proofErr w:type="spellEnd"/>
+              <w:t xml:space="preserve"> in </w:t>
+            </w:r>
+            <w:proofErr w:type="spellStart"/>
             <w:r>
               <w:rPr>
                 <w:i/>
                 <w:iCs/>
-                <w:color w:val="FF0000"/>
+                <w:color w:val="000000" w:themeColor="text1"/>
                 <w:sz w:val="20"/>
                 <w:szCs w:val="20"/>
               </w:rPr>
-              <w:t xml:space="preserve"> in </w:t>
-            </w:r>
-            <w:proofErr w:type="spellStart"/>
+              <w:t>both</w:t>
+            </w:r>
+            <w:proofErr w:type="spellEnd"/>
             <w:r>
               <w:rPr>
                 <w:i/>
                 <w:iCs/>
-                <w:color w:val="FF0000"/>
+                <w:color w:val="000000" w:themeColor="text1"/>
                 <w:sz w:val="20"/>
                 <w:szCs w:val="20"/>
               </w:rPr>
-              <w:t>both</w:t>
-            </w:r>
-            <w:proofErr w:type="spellEnd"/>
+              <w:t xml:space="preserve"> </w:t>
+            </w:r>
+            <w:proofErr w:type="spellStart"/>
             <w:r>
               <w:rPr>
                 <w:i/>
                 <w:iCs/>
-                <w:color w:val="FF0000"/>
+                <w:color w:val="000000" w:themeColor="text1"/>
                 <w:sz w:val="20"/>
                 <w:szCs w:val="20"/>
               </w:rPr>
-              <w:t xml:space="preserve"> </w:t>
-            </w:r>
-            <w:proofErr w:type="spellStart"/>
+              <w:t>languages</w:t>
+            </w:r>
+            <w:proofErr w:type="spellEnd"/>
             <w:r>
               <w:rPr>
                 <w:i/>
                 <w:iCs/>
-                <w:color w:val="FF0000"/>
-                <w:sz w:val="20"/>
-                <w:szCs w:val="20"/>
-              </w:rPr>
-              <w:t>languages</w:t>
-            </w:r>
-            <w:proofErr w:type="spellEnd"/>
-            <w:r>
-              <w:rPr>
-                <w:i/>
-                <w:iCs/>
-                <w:color w:val="FF0000"/>
+                <w:color w:val="000000" w:themeColor="text1"/>
                 <w:sz w:val="20"/>
                 <w:szCs w:val="20"/>
               </w:rPr>
@@ -2870,7 +2787,7 @@
       <w:pPr>
         <w:pStyle w:val="Ttulo1"/>
       </w:pPr>
-      <w:bookmarkStart w:id="3" w:name="_Toc499408753"/>
+      <w:bookmarkStart w:id="4" w:name="_Toc499653759"/>
       <w:r>
         <w:lastRenderedPageBreak/>
         <w:t xml:space="preserve">Use case </w:t>
@@ -2919,7 +2836,7 @@
       <w:r>
         <w:t>&gt;</w:t>
       </w:r>
-      <w:bookmarkEnd w:id="3"/>
+      <w:bookmarkEnd w:id="4"/>
     </w:p>
     <w:p>
       <w:pPr>
@@ -2970,13 +2887,7 @@
         <w:rPr>
           <w:sz w:val="22"/>
         </w:rPr>
-        <w:t>s</w:t>
-      </w:r>
-      <w:r>
-        <w:rPr>
-          <w:sz w:val="22"/>
-        </w:rPr>
-        <w:t>earch for a poll using a single key word that must appear somewhere in its title, de-</w:t>
+        <w:t>search for a poll using a single key word that must appear somewhere in its title, de-</w:t>
       </w:r>
       <w:proofErr w:type="spellStart"/>
       <w:r>
@@ -3192,45 +3103,59 @@
             </w:pPr>
             <w:r>
               <w:rPr>
+                <w:iCs/>
+                <w:color w:val="000000" w:themeColor="text1"/>
+                <w:szCs w:val="20"/>
+              </w:rPr>
+              <w:t>Once in the master page, the '</w:t>
+            </w:r>
+            <w:r>
+              <w:rPr>
                 <w:i w:val="0"/>
                 <w:iCs/>
-                <w:color w:val="FF0000"/>
+                <w:color w:val="000000" w:themeColor="text1"/>
                 <w:szCs w:val="20"/>
               </w:rPr>
-              <w:t>Once in the master page, the '</w:t>
+              <w:t>Catalogue of Polls</w:t>
+            </w:r>
+            <w:r>
+              <w:rPr>
+                <w:iCs/>
+                <w:color w:val="000000" w:themeColor="text1"/>
+                <w:szCs w:val="20"/>
+              </w:rPr>
+              <w:t>'</w:t>
             </w:r>
             <w:r>
               <w:rPr>
                 <w:i w:val="0"/>
                 <w:iCs/>
-                <w:color w:val="FF0000"/>
+                <w:color w:val="000000" w:themeColor="text1"/>
                 <w:szCs w:val="20"/>
               </w:rPr>
-              <w:t>Raffles</w:t>
+              <w:t>.</w:t>
+            </w:r>
+            <w:r>
+              <w:rPr>
+                <w:iCs/>
+                <w:color w:val="000000" w:themeColor="text1"/>
+                <w:szCs w:val="20"/>
+              </w:rPr>
+              <w:t xml:space="preserve"> tab will lead to the </w:t>
             </w:r>
             <w:r>
               <w:rPr>
                 <w:i w:val="0"/>
                 <w:iCs/>
-                <w:color w:val="FF0000"/>
+                <w:color w:val="000000" w:themeColor="text1"/>
                 <w:szCs w:val="20"/>
               </w:rPr>
-              <w:t xml:space="preserve">' tab will lead to the </w:t>
-            </w:r>
-            <w:r>
-              <w:rPr>
-                <w:i w:val="0"/>
+              <w:t>list</w:t>
+            </w:r>
+            <w:r>
+              <w:rPr>
                 <w:iCs/>
-                <w:color w:val="FF0000"/>
-                <w:szCs w:val="20"/>
-              </w:rPr>
-              <w:t>list</w:t>
-            </w:r>
-            <w:r>
-              <w:rPr>
-                <w:i w:val="0"/>
-                <w:iCs/>
-                <w:color w:val="FF0000"/>
+                <w:color w:val="000000" w:themeColor="text1"/>
                 <w:szCs w:val="20"/>
               </w:rPr>
               <w:t xml:space="preserve"> view. It must work in both languages.</w:t>
@@ -3335,7 +3260,7 @@
       <w:pPr>
         <w:pStyle w:val="Ttulo1"/>
       </w:pPr>
-      <w:bookmarkStart w:id="4" w:name="_Toc499408754"/>
+      <w:bookmarkStart w:id="5" w:name="_Toc499653760"/>
       <w:r>
         <w:lastRenderedPageBreak/>
         <w:t xml:space="preserve">Use case </w:t>
@@ -3363,380 +3288,170 @@
       </w:r>
       <w:proofErr w:type="spellStart"/>
       <w:r>
-        <w:rPr>
-          <w:rFonts w:ascii="Calibri" w:hAnsi="Calibri" w:cs="Calibri"/>
-          <w:color w:val="000000"/>
-          <w:lang w:val="es-ES"/>
-        </w:rPr>
         <w:t>Answer</w:t>
       </w:r>
       <w:proofErr w:type="spellEnd"/>
       <w:r>
-        <w:rPr>
-          <w:rFonts w:ascii="Calibri" w:hAnsi="Calibri" w:cs="Calibri"/>
-          <w:color w:val="000000"/>
-          <w:lang w:val="es-ES"/>
-        </w:rPr>
         <w:t xml:space="preserve"> a </w:t>
       </w:r>
       <w:proofErr w:type="spellStart"/>
       <w:r>
-        <w:rPr>
-          <w:rFonts w:ascii="Calibri" w:hAnsi="Calibri" w:cs="Calibri"/>
-          <w:color w:val="000000"/>
-          <w:lang w:val="es-ES"/>
-        </w:rPr>
         <w:t>poll</w:t>
       </w:r>
       <w:proofErr w:type="spellEnd"/>
       <w:r>
-        <w:rPr>
-          <w:rFonts w:ascii="Calibri" w:hAnsi="Calibri" w:cs="Calibri"/>
-          <w:color w:val="000000"/>
-          <w:lang w:val="es-ES"/>
-        </w:rPr>
         <w:t xml:space="preserve"> and produce </w:t>
       </w:r>
       <w:proofErr w:type="spellStart"/>
       <w:r>
-        <w:rPr>
-          <w:rFonts w:ascii="Calibri" w:hAnsi="Calibri" w:cs="Calibri"/>
-          <w:color w:val="000000"/>
-          <w:lang w:val="es-ES"/>
-        </w:rPr>
         <w:t>an</w:t>
       </w:r>
       <w:proofErr w:type="spellEnd"/>
       <w:r>
-        <w:rPr>
-          <w:rFonts w:ascii="Calibri" w:hAnsi="Calibri" w:cs="Calibri"/>
-          <w:color w:val="000000"/>
-          <w:lang w:val="es-ES"/>
-        </w:rPr>
-        <w:t xml:space="preserve"> </w:t>
-      </w:r>
-      <w:proofErr w:type="spellStart"/>
-      <w:r>
-        <w:rPr>
-          <w:rFonts w:ascii="Calibri" w:hAnsi="Calibri" w:cs="Calibri"/>
-          <w:color w:val="000000"/>
-          <w:lang w:val="es-ES"/>
-        </w:rPr>
+        <w:t xml:space="preserve"> </w:t>
+      </w:r>
+      <w:proofErr w:type="spellStart"/>
+      <w:r>
         <w:t>instance</w:t>
       </w:r>
       <w:proofErr w:type="spellEnd"/>
       <w:r>
-        <w:rPr>
-          <w:rFonts w:ascii="Calibri" w:hAnsi="Calibri" w:cs="Calibri"/>
-          <w:color w:val="000000"/>
-          <w:lang w:val="es-ES"/>
-        </w:rPr>
         <w:t xml:space="preserve"> </w:t>
       </w:r>
       <w:proofErr w:type="gramStart"/>
       <w:r>
-        <w:rPr>
-          <w:rFonts w:ascii="Calibri" w:hAnsi="Calibri" w:cs="Calibri"/>
-          <w:color w:val="000000"/>
-          <w:lang w:val="es-ES"/>
-        </w:rPr>
         <w:t xml:space="preserve">as </w:t>
       </w:r>
       <w:proofErr w:type="spellStart"/>
       <w:r>
-        <w:rPr>
-          <w:rFonts w:ascii="Calibri" w:hAnsi="Calibri" w:cs="Calibri"/>
-          <w:color w:val="000000"/>
-          <w:lang w:val="es-ES"/>
-        </w:rPr>
         <w:t>long</w:t>
       </w:r>
       <w:proofErr w:type="spellEnd"/>
       <w:r>
-        <w:rPr>
-          <w:rFonts w:ascii="Calibri" w:hAnsi="Calibri" w:cs="Calibri"/>
-          <w:color w:val="000000"/>
-          <w:lang w:val="es-ES"/>
-        </w:rPr>
         <w:t xml:space="preserve"> as</w:t>
       </w:r>
       <w:proofErr w:type="gramEnd"/>
       <w:r>
-        <w:rPr>
-          <w:rFonts w:ascii="Calibri" w:hAnsi="Calibri" w:cs="Calibri"/>
-          <w:color w:val="000000"/>
-          <w:lang w:val="es-ES"/>
-        </w:rPr>
-        <w:t xml:space="preserve"> </w:t>
-      </w:r>
-      <w:proofErr w:type="spellStart"/>
-      <w:r>
-        <w:rPr>
-          <w:rFonts w:ascii="Calibri" w:hAnsi="Calibri" w:cs="Calibri"/>
-          <w:color w:val="000000"/>
-          <w:lang w:val="es-ES"/>
-        </w:rPr>
+        <w:t xml:space="preserve"> </w:t>
+      </w:r>
+      <w:proofErr w:type="spellStart"/>
+      <w:r>
         <w:t>it’s</w:t>
       </w:r>
       <w:proofErr w:type="spellEnd"/>
       <w:r>
-        <w:rPr>
-          <w:rFonts w:ascii="Calibri" w:hAnsi="Calibri" w:cs="Calibri"/>
-          <w:color w:val="000000"/>
-          <w:lang w:val="es-ES"/>
-        </w:rPr>
         <w:t xml:space="preserve"> active and he </w:t>
       </w:r>
       <w:proofErr w:type="spellStart"/>
       <w:r>
-        <w:rPr>
-          <w:rFonts w:ascii="Calibri" w:hAnsi="Calibri" w:cs="Calibri"/>
-          <w:color w:val="000000"/>
-          <w:lang w:val="es-ES"/>
-        </w:rPr>
         <w:t>or</w:t>
       </w:r>
       <w:proofErr w:type="spellEnd"/>
       <w:r>
-        <w:rPr>
-          <w:rFonts w:ascii="Calibri" w:hAnsi="Calibri" w:cs="Calibri"/>
-          <w:color w:val="000000"/>
-          <w:lang w:val="es-ES"/>
-        </w:rPr>
-        <w:t xml:space="preserve"> </w:t>
-      </w:r>
-      <w:proofErr w:type="spellStart"/>
-      <w:r>
-        <w:rPr>
-          <w:rFonts w:ascii="Calibri" w:hAnsi="Calibri" w:cs="Calibri"/>
-          <w:color w:val="000000"/>
-          <w:lang w:val="es-ES"/>
-        </w:rPr>
+        <w:t xml:space="preserve"> </w:t>
+      </w:r>
+      <w:proofErr w:type="spellStart"/>
+      <w:r>
         <w:t>she</w:t>
       </w:r>
       <w:proofErr w:type="spellEnd"/>
       <w:r>
-        <w:rPr>
-          <w:rFonts w:ascii="Calibri" w:hAnsi="Calibri" w:cs="Calibri"/>
-          <w:color w:val="000000"/>
-          <w:lang w:val="es-ES"/>
-        </w:rPr>
-        <w:t xml:space="preserve"> </w:t>
-      </w:r>
-      <w:proofErr w:type="spellStart"/>
-      <w:r>
-        <w:rPr>
-          <w:rFonts w:ascii="Calibri" w:hAnsi="Calibri" w:cs="Calibri"/>
-          <w:color w:val="000000"/>
-          <w:lang w:val="es-ES"/>
-        </w:rPr>
+        <w:t xml:space="preserve"> </w:t>
+      </w:r>
+      <w:proofErr w:type="spellStart"/>
+      <w:r>
         <w:t>does</w:t>
       </w:r>
       <w:proofErr w:type="spellEnd"/>
       <w:r>
-        <w:rPr>
-          <w:rFonts w:ascii="Calibri" w:hAnsi="Calibri" w:cs="Calibri"/>
-          <w:color w:val="000000"/>
-          <w:lang w:val="es-ES"/>
-        </w:rPr>
-        <w:t xml:space="preserve"> </w:t>
-      </w:r>
-      <w:proofErr w:type="spellStart"/>
-      <w:r>
-        <w:rPr>
-          <w:rFonts w:ascii="Calibri" w:hAnsi="Calibri" w:cs="Calibri"/>
-          <w:color w:val="000000"/>
-          <w:lang w:val="es-ES"/>
-        </w:rPr>
+        <w:t xml:space="preserve"> </w:t>
+      </w:r>
+      <w:proofErr w:type="spellStart"/>
+      <w:r>
         <w:t>not</w:t>
       </w:r>
       <w:proofErr w:type="spellEnd"/>
       <w:r>
-        <w:rPr>
-          <w:rFonts w:ascii="Calibri" w:hAnsi="Calibri" w:cs="Calibri"/>
-          <w:color w:val="000000"/>
-          <w:lang w:val="es-ES"/>
-        </w:rPr>
-        <w:t xml:space="preserve"> </w:t>
-      </w:r>
-      <w:proofErr w:type="spellStart"/>
-      <w:r>
-        <w:rPr>
-          <w:rFonts w:ascii="Calibri" w:hAnsi="Calibri" w:cs="Calibri"/>
-          <w:color w:val="000000"/>
-          <w:lang w:val="es-ES"/>
-        </w:rPr>
+        <w:t xml:space="preserve"> </w:t>
+      </w:r>
+      <w:proofErr w:type="spellStart"/>
+      <w:r>
         <w:t>seem</w:t>
       </w:r>
       <w:proofErr w:type="spellEnd"/>
       <w:r>
-        <w:rPr>
-          <w:rFonts w:ascii="Calibri" w:hAnsi="Calibri" w:cs="Calibri"/>
-          <w:color w:val="000000"/>
-          <w:lang w:val="es-ES"/>
-        </w:rPr>
-        <w:t xml:space="preserve"> </w:t>
-      </w:r>
-      <w:proofErr w:type="spellStart"/>
-      <w:r>
-        <w:rPr>
-          <w:rFonts w:ascii="Calibri" w:hAnsi="Calibri" w:cs="Calibri"/>
-          <w:color w:val="000000"/>
-          <w:lang w:val="es-ES"/>
-        </w:rPr>
+        <w:t xml:space="preserve"> </w:t>
+      </w:r>
+      <w:proofErr w:type="spellStart"/>
+      <w:r>
         <w:t>to</w:t>
       </w:r>
       <w:proofErr w:type="spellEnd"/>
       <w:r>
-        <w:rPr>
-          <w:rFonts w:ascii="Calibri" w:hAnsi="Calibri" w:cs="Calibri"/>
-          <w:color w:val="000000"/>
-          <w:lang w:val="es-ES"/>
-        </w:rPr>
-        <w:t xml:space="preserve"> </w:t>
-      </w:r>
-      <w:proofErr w:type="spellStart"/>
-      <w:r>
-        <w:rPr>
-          <w:rFonts w:ascii="Calibri" w:hAnsi="Calibri" w:cs="Calibri"/>
-          <w:color w:val="000000"/>
-          <w:lang w:val="es-ES"/>
-        </w:rPr>
+        <w:t xml:space="preserve"> </w:t>
+      </w:r>
+      <w:proofErr w:type="spellStart"/>
+      <w:r>
         <w:t>have</w:t>
       </w:r>
       <w:proofErr w:type="spellEnd"/>
       <w:r>
-        <w:rPr>
-          <w:rFonts w:ascii="Calibri" w:hAnsi="Calibri" w:cs="Calibri"/>
-          <w:color w:val="000000"/>
-          <w:lang w:val="es-ES"/>
-        </w:rPr>
-        <w:t xml:space="preserve"> </w:t>
-      </w:r>
-      <w:proofErr w:type="spellStart"/>
-      <w:r>
-        <w:rPr>
-          <w:rFonts w:ascii="Calibri" w:hAnsi="Calibri" w:cs="Calibri"/>
-          <w:color w:val="000000"/>
-          <w:lang w:val="es-ES"/>
-        </w:rPr>
+        <w:t xml:space="preserve"> </w:t>
+      </w:r>
+      <w:proofErr w:type="spellStart"/>
+      <w:r>
         <w:t>answered</w:t>
       </w:r>
       <w:proofErr w:type="spellEnd"/>
       <w:r>
-        <w:rPr>
-          <w:rFonts w:ascii="Calibri" w:hAnsi="Calibri" w:cs="Calibri"/>
-          <w:color w:val="000000"/>
-          <w:lang w:val="es-ES"/>
-        </w:rPr>
-        <w:t xml:space="preserve"> </w:t>
-      </w:r>
-      <w:proofErr w:type="spellStart"/>
-      <w:r>
-        <w:rPr>
-          <w:rFonts w:ascii="Calibri" w:hAnsi="Calibri" w:cs="Calibri"/>
-          <w:color w:val="000000"/>
-          <w:lang w:val="es-ES"/>
-        </w:rPr>
+        <w:t xml:space="preserve"> </w:t>
+      </w:r>
+      <w:proofErr w:type="spellStart"/>
+      <w:r>
         <w:t>it</w:t>
       </w:r>
       <w:proofErr w:type="spellEnd"/>
       <w:r>
-        <w:rPr>
-          <w:rFonts w:ascii="Calibri" w:hAnsi="Calibri" w:cs="Calibri"/>
-          <w:color w:val="000000"/>
-          <w:lang w:val="es-ES"/>
-        </w:rPr>
-        <w:t xml:space="preserve"> </w:t>
-      </w:r>
-      <w:proofErr w:type="spellStart"/>
-      <w:r>
-        <w:rPr>
-          <w:rFonts w:ascii="Calibri" w:hAnsi="Calibri" w:cs="Calibri"/>
-          <w:color w:val="000000"/>
-          <w:lang w:val="es-ES"/>
-        </w:rPr>
+        <w:t xml:space="preserve"> </w:t>
+      </w:r>
+      <w:proofErr w:type="spellStart"/>
+      <w:r>
         <w:t>before</w:t>
       </w:r>
       <w:proofErr w:type="spellEnd"/>
       <w:r>
-        <w:rPr>
-          <w:rFonts w:ascii="Calibri" w:hAnsi="Calibri" w:cs="Calibri"/>
-          <w:color w:val="000000"/>
-          <w:lang w:val="es-ES"/>
-        </w:rPr>
         <w:t xml:space="preserve">. Tracking </w:t>
       </w:r>
       <w:proofErr w:type="spellStart"/>
       <w:r>
-        <w:rPr>
-          <w:rFonts w:ascii="Calibri" w:hAnsi="Calibri" w:cs="Calibri"/>
-          <w:color w:val="000000"/>
-          <w:lang w:val="es-ES"/>
-        </w:rPr>
         <w:t>must</w:t>
       </w:r>
       <w:proofErr w:type="spellEnd"/>
       <w:r>
-        <w:rPr>
-          <w:rFonts w:ascii="Calibri" w:hAnsi="Calibri" w:cs="Calibri"/>
-          <w:color w:val="000000"/>
-          <w:lang w:val="es-ES"/>
-        </w:rPr>
         <w:t xml:space="preserve"> be </w:t>
       </w:r>
       <w:proofErr w:type="spellStart"/>
       <w:r>
-        <w:rPr>
-          <w:rFonts w:ascii="Calibri" w:hAnsi="Calibri" w:cs="Calibri"/>
-          <w:color w:val="000000"/>
-          <w:lang w:val="es-ES"/>
-        </w:rPr>
         <w:t>implemented</w:t>
       </w:r>
       <w:proofErr w:type="spellEnd"/>
       <w:r>
-        <w:rPr>
-          <w:rFonts w:ascii="Calibri" w:hAnsi="Calibri" w:cs="Calibri"/>
-          <w:color w:val="000000"/>
-          <w:lang w:val="es-ES"/>
-        </w:rPr>
-        <w:t xml:space="preserve"> </w:t>
-      </w:r>
-      <w:proofErr w:type="spellStart"/>
-      <w:r>
-        <w:rPr>
-          <w:rFonts w:ascii="Calibri" w:hAnsi="Calibri" w:cs="Calibri"/>
-          <w:color w:val="000000"/>
-          <w:lang w:val="es-ES"/>
-        </w:rPr>
+        <w:t xml:space="preserve"> </w:t>
+      </w:r>
+      <w:proofErr w:type="spellStart"/>
+      <w:r>
         <w:t>using</w:t>
       </w:r>
       <w:proofErr w:type="spellEnd"/>
       <w:r>
-        <w:rPr>
-          <w:rFonts w:ascii="Calibri" w:hAnsi="Calibri" w:cs="Calibri"/>
-          <w:color w:val="000000"/>
-          <w:lang w:val="es-ES"/>
-        </w:rPr>
-        <w:t xml:space="preserve"> </w:t>
-      </w:r>
-      <w:proofErr w:type="spellStart"/>
-      <w:r>
-        <w:rPr>
-          <w:rFonts w:ascii="Calibri" w:hAnsi="Calibri" w:cs="Calibri"/>
-          <w:color w:val="000000"/>
-          <w:lang w:val="es-ES"/>
-        </w:rPr>
+        <w:t xml:space="preserve"> </w:t>
+      </w:r>
+      <w:proofErr w:type="spellStart"/>
+      <w:r>
         <w:t>appropriate</w:t>
       </w:r>
       <w:proofErr w:type="spellEnd"/>
       <w:r>
-        <w:rPr>
-          <w:rFonts w:ascii="Calibri" w:hAnsi="Calibri" w:cs="Calibri"/>
-          <w:color w:val="000000"/>
-          <w:lang w:val="es-ES"/>
-        </w:rPr>
         <w:t xml:space="preserve"> cookies</w:t>
       </w:r>
       <w:r>
@@ -3745,7 +3460,7 @@
       <w:r>
         <w:t>&gt;</w:t>
       </w:r>
-      <w:bookmarkEnd w:id="4"/>
+      <w:bookmarkEnd w:id="5"/>
     </w:p>
     <w:p>
       <w:pPr>
@@ -4695,12 +4410,71 @@
             </w:pPr>
             <w:r>
               <w:rPr>
+                <w:iCs/>
+                <w:color w:val="000000" w:themeColor="text1"/>
+                <w:szCs w:val="20"/>
+              </w:rPr>
+              <w:t>Once in the master page, the '</w:t>
+            </w:r>
+            <w:r>
+              <w:rPr>
                 <w:i w:val="0"/>
                 <w:iCs/>
-                <w:color w:val="FF0000"/>
+                <w:color w:val="000000" w:themeColor="text1"/>
                 <w:szCs w:val="20"/>
               </w:rPr>
-              <w:t>Once in the master page, the 'Teachers' tab will lead to the list view. It must work in both languages.</w:t>
+              <w:t>Catalogue of Polls</w:t>
+            </w:r>
+            <w:r>
+              <w:rPr>
+                <w:i w:val="0"/>
+                <w:iCs/>
+                <w:color w:val="000000" w:themeColor="text1"/>
+                <w:szCs w:val="20"/>
+              </w:rPr>
+              <w:t xml:space="preserve"> -&gt; Answer</w:t>
+            </w:r>
+            <w:r>
+              <w:rPr>
+                <w:iCs/>
+                <w:color w:val="000000" w:themeColor="text1"/>
+                <w:szCs w:val="20"/>
+              </w:rPr>
+              <w:t>'</w:t>
+            </w:r>
+            <w:r>
+              <w:rPr>
+                <w:i w:val="0"/>
+                <w:iCs/>
+                <w:color w:val="000000" w:themeColor="text1"/>
+                <w:szCs w:val="20"/>
+              </w:rPr>
+              <w:t>.</w:t>
+            </w:r>
+            <w:r>
+              <w:rPr>
+                <w:iCs/>
+                <w:color w:val="000000" w:themeColor="text1"/>
+                <w:szCs w:val="20"/>
+              </w:rPr>
+              <w:t xml:space="preserve"> tab will lead to the </w:t>
+            </w:r>
+            <w:r>
+              <w:rPr>
+                <w:i w:val="0"/>
+                <w:iCs/>
+                <w:color w:val="000000" w:themeColor="text1"/>
+                <w:szCs w:val="20"/>
+              </w:rPr>
+              <w:t>answer</w:t>
+            </w:r>
+            <w:r>
+              <w:rPr>
+                <w:iCs/>
+                <w:color w:val="000000" w:themeColor="text1"/>
+                <w:szCs w:val="20"/>
+              </w:rPr>
+              <w:t xml:space="preserve"> view. It must work in both languages.</w:t>
             </w:r>
           </w:p>
         </w:tc>
@@ -4802,7 +4576,7 @@
       <w:pPr>
         <w:pStyle w:val="Ttulo1"/>
       </w:pPr>
-      <w:bookmarkStart w:id="5" w:name="_Toc499408755"/>
+      <w:bookmarkStart w:id="6" w:name="_Toc499653761"/>
       <w:r>
         <w:lastRenderedPageBreak/>
         <w:t xml:space="preserve">Use case </w:t>
@@ -4817,424 +4591,398 @@
         <w:t>&gt;</w:t>
       </w:r>
       <w:r>
-        <w:t xml:space="preserve"> &lt;</w:t>
-      </w:r>
-      <w:r>
-        <w:t xml:space="preserve"> </w:t>
-      </w:r>
-      <w:proofErr w:type="spellStart"/>
-      <w:r>
-        <w:rPr>
-          <w:rFonts w:ascii="Calibri" w:hAnsi="Calibri" w:cs="Calibri"/>
-          <w:color w:val="000000"/>
-          <w:lang w:val="es-ES"/>
+        <w:t xml:space="preserve"> </w:t>
+      </w:r>
+      <w:r>
+        <w:rPr>
+          <w:sz w:val="24"/>
+          <w:szCs w:val="24"/>
+        </w:rPr>
+        <w:t>&lt;</w:t>
+      </w:r>
+      <w:r>
+        <w:rPr>
+          <w:sz w:val="24"/>
+          <w:szCs w:val="24"/>
+        </w:rPr>
+        <w:t xml:space="preserve"> </w:t>
+      </w:r>
+      <w:proofErr w:type="spellStart"/>
+      <w:r>
+        <w:rPr>
+          <w:sz w:val="24"/>
+          <w:szCs w:val="24"/>
         </w:rPr>
         <w:t>See</w:t>
       </w:r>
       <w:proofErr w:type="spellEnd"/>
       <w:r>
         <w:rPr>
-          <w:rFonts w:ascii="Calibri" w:hAnsi="Calibri" w:cs="Calibri"/>
-          <w:color w:val="000000"/>
-          <w:lang w:val="es-ES"/>
-        </w:rPr>
-        <w:t xml:space="preserve"> </w:t>
-      </w:r>
-      <w:proofErr w:type="spellStart"/>
-      <w:r>
-        <w:rPr>
-          <w:rFonts w:ascii="Calibri" w:hAnsi="Calibri" w:cs="Calibri"/>
-          <w:color w:val="000000"/>
-          <w:lang w:val="es-ES"/>
+          <w:sz w:val="24"/>
+          <w:szCs w:val="24"/>
+        </w:rPr>
+        <w:t xml:space="preserve"> </w:t>
+      </w:r>
+      <w:proofErr w:type="spellStart"/>
+      <w:r>
+        <w:rPr>
+          <w:sz w:val="24"/>
+          <w:szCs w:val="24"/>
         </w:rPr>
         <w:t>the</w:t>
       </w:r>
       <w:proofErr w:type="spellEnd"/>
       <w:r>
         <w:rPr>
-          <w:rFonts w:ascii="Calibri" w:hAnsi="Calibri" w:cs="Calibri"/>
-          <w:color w:val="000000"/>
-          <w:lang w:val="es-ES"/>
-        </w:rPr>
-        <w:t xml:space="preserve"> </w:t>
-      </w:r>
-      <w:proofErr w:type="spellStart"/>
-      <w:r>
-        <w:rPr>
-          <w:rFonts w:ascii="Calibri" w:hAnsi="Calibri" w:cs="Calibri"/>
-          <w:color w:val="000000"/>
-          <w:lang w:val="es-ES"/>
+          <w:sz w:val="24"/>
+          <w:szCs w:val="24"/>
+        </w:rPr>
+        <w:t xml:space="preserve"> </w:t>
+      </w:r>
+      <w:proofErr w:type="spellStart"/>
+      <w:r>
+        <w:rPr>
+          <w:sz w:val="24"/>
+          <w:szCs w:val="24"/>
         </w:rPr>
         <w:t>results</w:t>
       </w:r>
       <w:proofErr w:type="spellEnd"/>
       <w:r>
         <w:rPr>
-          <w:rFonts w:ascii="Calibri" w:hAnsi="Calibri" w:cs="Calibri"/>
-          <w:color w:val="000000"/>
-          <w:lang w:val="es-ES"/>
-        </w:rPr>
-        <w:t xml:space="preserve"> </w:t>
-      </w:r>
-      <w:proofErr w:type="spellStart"/>
-      <w:r>
-        <w:rPr>
-          <w:rFonts w:ascii="Calibri" w:hAnsi="Calibri" w:cs="Calibri"/>
-          <w:color w:val="000000"/>
-          <w:lang w:val="es-ES"/>
+          <w:sz w:val="24"/>
+          <w:szCs w:val="24"/>
+        </w:rPr>
+        <w:t xml:space="preserve"> </w:t>
+      </w:r>
+      <w:proofErr w:type="spellStart"/>
+      <w:r>
+        <w:rPr>
+          <w:sz w:val="24"/>
+          <w:szCs w:val="24"/>
         </w:rPr>
         <w:t>of</w:t>
       </w:r>
       <w:proofErr w:type="spellEnd"/>
       <w:r>
         <w:rPr>
-          <w:rFonts w:ascii="Calibri" w:hAnsi="Calibri" w:cs="Calibri"/>
-          <w:color w:val="000000"/>
-          <w:lang w:val="es-ES"/>
+          <w:sz w:val="24"/>
+          <w:szCs w:val="24"/>
         </w:rPr>
         <w:t xml:space="preserve"> a </w:t>
       </w:r>
       <w:proofErr w:type="spellStart"/>
       <w:r>
         <w:rPr>
-          <w:rFonts w:ascii="Calibri" w:hAnsi="Calibri" w:cs="Calibri"/>
-          <w:color w:val="000000"/>
-          <w:lang w:val="es-ES"/>
+          <w:sz w:val="24"/>
+          <w:szCs w:val="24"/>
         </w:rPr>
         <w:t>poll</w:t>
       </w:r>
       <w:proofErr w:type="spellEnd"/>
       <w:r>
         <w:rPr>
-          <w:rFonts w:ascii="Calibri" w:hAnsi="Calibri" w:cs="Calibri"/>
-          <w:color w:val="000000"/>
-          <w:lang w:val="es-ES"/>
+          <w:sz w:val="24"/>
+          <w:szCs w:val="24"/>
         </w:rPr>
         <w:t xml:space="preserve"> as </w:t>
       </w:r>
       <w:proofErr w:type="spellStart"/>
       <w:r>
         <w:rPr>
-          <w:rFonts w:ascii="Calibri" w:hAnsi="Calibri" w:cs="Calibri"/>
-          <w:color w:val="000000"/>
-          <w:lang w:val="es-ES"/>
+          <w:sz w:val="24"/>
+          <w:szCs w:val="24"/>
         </w:rPr>
         <w:t>soon</w:t>
       </w:r>
       <w:proofErr w:type="spellEnd"/>
       <w:r>
         <w:rPr>
-          <w:rFonts w:ascii="Calibri" w:hAnsi="Calibri" w:cs="Calibri"/>
-          <w:color w:val="000000"/>
-          <w:lang w:val="es-ES"/>
+          <w:sz w:val="24"/>
+          <w:szCs w:val="24"/>
         </w:rPr>
         <w:t xml:space="preserve"> as </w:t>
       </w:r>
       <w:proofErr w:type="spellStart"/>
       <w:r>
         <w:rPr>
-          <w:rFonts w:ascii="Calibri" w:hAnsi="Calibri" w:cs="Calibri"/>
-          <w:color w:val="000000"/>
-          <w:lang w:val="es-ES"/>
+          <w:sz w:val="24"/>
+          <w:szCs w:val="24"/>
         </w:rPr>
         <w:t>it</w:t>
       </w:r>
       <w:proofErr w:type="spellEnd"/>
       <w:r>
         <w:rPr>
-          <w:rFonts w:ascii="Calibri" w:hAnsi="Calibri" w:cs="Calibri"/>
-          <w:color w:val="000000"/>
-          <w:lang w:val="es-ES"/>
-        </w:rPr>
-        <w:t xml:space="preserve"> </w:t>
-      </w:r>
-      <w:proofErr w:type="spellStart"/>
-      <w:r>
-        <w:rPr>
-          <w:rFonts w:ascii="Calibri" w:hAnsi="Calibri" w:cs="Calibri"/>
-          <w:color w:val="000000"/>
-          <w:lang w:val="es-ES"/>
+          <w:sz w:val="24"/>
+          <w:szCs w:val="24"/>
+        </w:rPr>
+        <w:t xml:space="preserve"> </w:t>
+      </w:r>
+      <w:proofErr w:type="spellStart"/>
+      <w:r>
+        <w:rPr>
+          <w:sz w:val="24"/>
+          <w:szCs w:val="24"/>
         </w:rPr>
         <w:t>starts</w:t>
       </w:r>
       <w:proofErr w:type="spellEnd"/>
       <w:r>
         <w:rPr>
-          <w:rFonts w:ascii="Calibri" w:hAnsi="Calibri" w:cs="Calibri"/>
-          <w:color w:val="000000"/>
-          <w:lang w:val="es-ES"/>
+          <w:sz w:val="24"/>
+          <w:szCs w:val="24"/>
         </w:rPr>
         <w:t xml:space="preserve">. </w:t>
       </w:r>
       <w:proofErr w:type="spellStart"/>
       <w:r>
         <w:rPr>
-          <w:rFonts w:ascii="Calibri" w:hAnsi="Calibri" w:cs="Calibri"/>
-          <w:color w:val="000000"/>
-          <w:lang w:val="es-ES"/>
+          <w:sz w:val="24"/>
+          <w:szCs w:val="24"/>
         </w:rPr>
         <w:t>The</w:t>
       </w:r>
       <w:proofErr w:type="spellEnd"/>
       <w:r>
         <w:rPr>
-          <w:rFonts w:ascii="Calibri" w:hAnsi="Calibri" w:cs="Calibri"/>
-          <w:color w:val="000000"/>
-          <w:lang w:val="es-ES"/>
-        </w:rPr>
-        <w:t xml:space="preserve"> </w:t>
-      </w:r>
-      <w:proofErr w:type="spellStart"/>
-      <w:r>
-        <w:rPr>
-          <w:rFonts w:ascii="Calibri" w:hAnsi="Calibri" w:cs="Calibri"/>
-          <w:color w:val="000000"/>
-          <w:lang w:val="es-ES"/>
+          <w:sz w:val="24"/>
+          <w:szCs w:val="24"/>
+        </w:rPr>
+        <w:t xml:space="preserve"> </w:t>
+      </w:r>
+      <w:proofErr w:type="spellStart"/>
+      <w:r>
+        <w:rPr>
+          <w:sz w:val="24"/>
+          <w:szCs w:val="24"/>
         </w:rPr>
         <w:t>results</w:t>
       </w:r>
       <w:proofErr w:type="spellEnd"/>
       <w:r>
         <w:rPr>
-          <w:rFonts w:ascii="Calibri" w:hAnsi="Calibri" w:cs="Calibri"/>
-          <w:color w:val="000000"/>
-          <w:lang w:val="es-ES"/>
-        </w:rPr>
-        <w:t xml:space="preserve"> </w:t>
-      </w:r>
-      <w:proofErr w:type="spellStart"/>
-      <w:r>
-        <w:rPr>
-          <w:rFonts w:ascii="Calibri" w:hAnsi="Calibri" w:cs="Calibri"/>
-          <w:color w:val="000000"/>
-          <w:lang w:val="es-ES"/>
+          <w:sz w:val="24"/>
+          <w:szCs w:val="24"/>
+        </w:rPr>
+        <w:t xml:space="preserve"> </w:t>
+      </w:r>
+      <w:proofErr w:type="spellStart"/>
+      <w:r>
+        <w:rPr>
+          <w:sz w:val="24"/>
+          <w:szCs w:val="24"/>
         </w:rPr>
         <w:t>must</w:t>
       </w:r>
       <w:proofErr w:type="spellEnd"/>
       <w:r>
         <w:rPr>
-          <w:rFonts w:ascii="Calibri" w:hAnsi="Calibri" w:cs="Calibri"/>
-          <w:color w:val="000000"/>
-          <w:lang w:val="es-ES"/>
-        </w:rPr>
-        <w:t xml:space="preserve"> </w:t>
-      </w:r>
-      <w:proofErr w:type="spellStart"/>
-      <w:r>
-        <w:rPr>
-          <w:rFonts w:ascii="Calibri" w:hAnsi="Calibri" w:cs="Calibri"/>
-          <w:color w:val="000000"/>
-          <w:lang w:val="es-ES"/>
+          <w:sz w:val="24"/>
+          <w:szCs w:val="24"/>
+        </w:rPr>
+        <w:t xml:space="preserve"> </w:t>
+      </w:r>
+      <w:proofErr w:type="spellStart"/>
+      <w:r>
+        <w:rPr>
+          <w:sz w:val="24"/>
+          <w:szCs w:val="24"/>
         </w:rPr>
         <w:t>list</w:t>
       </w:r>
       <w:proofErr w:type="spellEnd"/>
       <w:r>
         <w:rPr>
-          <w:rFonts w:ascii="Calibri" w:hAnsi="Calibri" w:cs="Calibri"/>
-          <w:color w:val="000000"/>
-          <w:lang w:val="es-ES"/>
-        </w:rPr>
-        <w:t xml:space="preserve"> </w:t>
-      </w:r>
-      <w:proofErr w:type="spellStart"/>
-      <w:r>
-        <w:rPr>
-          <w:rFonts w:ascii="Calibri" w:hAnsi="Calibri" w:cs="Calibri"/>
-          <w:color w:val="000000"/>
-          <w:lang w:val="es-ES"/>
+          <w:sz w:val="24"/>
+          <w:szCs w:val="24"/>
+        </w:rPr>
+        <w:t xml:space="preserve"> </w:t>
+      </w:r>
+      <w:proofErr w:type="spellStart"/>
+      <w:r>
+        <w:rPr>
+          <w:sz w:val="24"/>
+          <w:szCs w:val="24"/>
         </w:rPr>
         <w:t>each</w:t>
       </w:r>
       <w:proofErr w:type="spellEnd"/>
       <w:r>
         <w:rPr>
-          <w:rFonts w:ascii="Calibri" w:hAnsi="Calibri" w:cs="Calibri"/>
-          <w:color w:val="000000"/>
-          <w:lang w:val="es-ES"/>
+          <w:sz w:val="24"/>
+          <w:szCs w:val="24"/>
         </w:rPr>
         <w:t xml:space="preserve"> individual </w:t>
       </w:r>
       <w:proofErr w:type="spellStart"/>
       <w:r>
         <w:rPr>
-          <w:rFonts w:ascii="Calibri" w:hAnsi="Calibri" w:cs="Calibri"/>
-          <w:color w:val="000000"/>
-          <w:lang w:val="es-ES"/>
+          <w:sz w:val="24"/>
+          <w:szCs w:val="24"/>
         </w:rPr>
         <w:t>question</w:t>
       </w:r>
       <w:proofErr w:type="spellEnd"/>
       <w:r>
         <w:rPr>
-          <w:rFonts w:ascii="Calibri" w:hAnsi="Calibri" w:cs="Calibri"/>
-          <w:color w:val="000000"/>
-          <w:lang w:val="es-ES"/>
+          <w:sz w:val="24"/>
+          <w:szCs w:val="24"/>
         </w:rPr>
         <w:t xml:space="preserve"> and </w:t>
       </w:r>
       <w:proofErr w:type="spellStart"/>
       <w:r>
         <w:rPr>
-          <w:rFonts w:ascii="Calibri" w:hAnsi="Calibri" w:cs="Calibri"/>
-          <w:color w:val="000000"/>
-          <w:lang w:val="es-ES"/>
+          <w:sz w:val="24"/>
+          <w:szCs w:val="24"/>
         </w:rPr>
         <w:t>the</w:t>
       </w:r>
       <w:proofErr w:type="spellEnd"/>
       <w:r>
         <w:rPr>
-          <w:rFonts w:ascii="Calibri" w:hAnsi="Calibri" w:cs="Calibri"/>
-          <w:color w:val="000000"/>
-          <w:lang w:val="es-ES"/>
-        </w:rPr>
-        <w:t xml:space="preserve"> </w:t>
-      </w:r>
-      <w:proofErr w:type="spellStart"/>
-      <w:r>
-        <w:rPr>
-          <w:rFonts w:ascii="Calibri" w:hAnsi="Calibri" w:cs="Calibri"/>
-          <w:color w:val="000000"/>
-          <w:lang w:val="es-ES"/>
+          <w:sz w:val="24"/>
+          <w:szCs w:val="24"/>
+        </w:rPr>
+        <w:t xml:space="preserve"> </w:t>
+      </w:r>
+      <w:proofErr w:type="spellStart"/>
+      <w:r>
+        <w:rPr>
+          <w:sz w:val="24"/>
+          <w:szCs w:val="24"/>
         </w:rPr>
         <w:t>count</w:t>
       </w:r>
       <w:proofErr w:type="spellEnd"/>
       <w:r>
         <w:rPr>
-          <w:rFonts w:ascii="Calibri" w:hAnsi="Calibri" w:cs="Calibri"/>
-          <w:color w:val="000000"/>
-          <w:lang w:val="es-ES"/>
-        </w:rPr>
-        <w:t xml:space="preserve"> </w:t>
-      </w:r>
-      <w:proofErr w:type="spellStart"/>
-      <w:r>
-        <w:rPr>
-          <w:rFonts w:ascii="Calibri" w:hAnsi="Calibri" w:cs="Calibri"/>
-          <w:color w:val="000000"/>
-          <w:lang w:val="es-ES"/>
+          <w:sz w:val="24"/>
+          <w:szCs w:val="24"/>
+        </w:rPr>
+        <w:t xml:space="preserve"> </w:t>
+      </w:r>
+      <w:proofErr w:type="spellStart"/>
+      <w:r>
+        <w:rPr>
+          <w:sz w:val="24"/>
+          <w:szCs w:val="24"/>
         </w:rPr>
         <w:t>of</w:t>
       </w:r>
       <w:proofErr w:type="spellEnd"/>
       <w:r>
         <w:rPr>
-          <w:rFonts w:ascii="Calibri" w:hAnsi="Calibri" w:cs="Calibri"/>
-          <w:color w:val="000000"/>
-          <w:lang w:val="es-ES"/>
-        </w:rPr>
-        <w:t xml:space="preserve"> </w:t>
-      </w:r>
-      <w:proofErr w:type="spellStart"/>
-      <w:r>
-        <w:rPr>
-          <w:rFonts w:ascii="Calibri" w:hAnsi="Calibri" w:cs="Calibri"/>
-          <w:color w:val="000000"/>
-          <w:lang w:val="es-ES"/>
+          <w:sz w:val="24"/>
+          <w:szCs w:val="24"/>
+        </w:rPr>
+        <w:t xml:space="preserve"> </w:t>
+      </w:r>
+      <w:proofErr w:type="spellStart"/>
+      <w:r>
+        <w:rPr>
+          <w:sz w:val="24"/>
+          <w:szCs w:val="24"/>
         </w:rPr>
         <w:t>users</w:t>
       </w:r>
       <w:proofErr w:type="spellEnd"/>
       <w:r>
         <w:rPr>
-          <w:rFonts w:ascii="Calibri" w:hAnsi="Calibri" w:cs="Calibri"/>
-          <w:color w:val="000000"/>
-          <w:lang w:val="es-ES"/>
-        </w:rPr>
-        <w:t xml:space="preserve"> </w:t>
-      </w:r>
-      <w:proofErr w:type="spellStart"/>
-      <w:r>
-        <w:rPr>
-          <w:rFonts w:ascii="Calibri" w:hAnsi="Calibri" w:cs="Calibri"/>
-          <w:color w:val="000000"/>
-          <w:lang w:val="es-ES"/>
+          <w:sz w:val="24"/>
+          <w:szCs w:val="24"/>
+        </w:rPr>
+        <w:t xml:space="preserve"> </w:t>
+      </w:r>
+      <w:proofErr w:type="spellStart"/>
+      <w:r>
+        <w:rPr>
+          <w:sz w:val="24"/>
+          <w:szCs w:val="24"/>
         </w:rPr>
         <w:t>that</w:t>
       </w:r>
       <w:proofErr w:type="spellEnd"/>
       <w:r>
         <w:rPr>
-          <w:rFonts w:ascii="Calibri" w:hAnsi="Calibri" w:cs="Calibri"/>
-          <w:color w:val="000000"/>
-          <w:lang w:val="es-ES"/>
-        </w:rPr>
-        <w:t xml:space="preserve"> </w:t>
-      </w:r>
-      <w:proofErr w:type="spellStart"/>
-      <w:r>
-        <w:rPr>
-          <w:rFonts w:ascii="Calibri" w:hAnsi="Calibri" w:cs="Calibri"/>
-          <w:color w:val="000000"/>
-          <w:lang w:val="es-ES"/>
+          <w:sz w:val="24"/>
+          <w:szCs w:val="24"/>
+        </w:rPr>
+        <w:t xml:space="preserve"> </w:t>
+      </w:r>
+      <w:proofErr w:type="spellStart"/>
+      <w:r>
+        <w:rPr>
+          <w:sz w:val="24"/>
+          <w:szCs w:val="24"/>
         </w:rPr>
         <w:t>have</w:t>
       </w:r>
       <w:proofErr w:type="spellEnd"/>
       <w:r>
         <w:rPr>
-          <w:rFonts w:ascii="Calibri" w:hAnsi="Calibri" w:cs="Calibri"/>
-          <w:color w:val="000000"/>
-          <w:lang w:val="es-ES"/>
-        </w:rPr>
-        <w:t xml:space="preserve"> </w:t>
-      </w:r>
-      <w:proofErr w:type="spellStart"/>
-      <w:r>
-        <w:rPr>
-          <w:rFonts w:ascii="Calibri" w:hAnsi="Calibri" w:cs="Calibri"/>
-          <w:color w:val="000000"/>
-          <w:lang w:val="es-ES"/>
+          <w:sz w:val="24"/>
+          <w:szCs w:val="24"/>
+        </w:rPr>
+        <w:t xml:space="preserve"> </w:t>
+      </w:r>
+      <w:proofErr w:type="spellStart"/>
+      <w:r>
+        <w:rPr>
+          <w:sz w:val="24"/>
+          <w:szCs w:val="24"/>
         </w:rPr>
         <w:t>selected</w:t>
       </w:r>
       <w:proofErr w:type="spellEnd"/>
       <w:r>
         <w:rPr>
-          <w:rFonts w:ascii="Calibri" w:hAnsi="Calibri" w:cs="Calibri"/>
-          <w:color w:val="000000"/>
-          <w:lang w:val="es-ES"/>
-        </w:rPr>
-        <w:t xml:space="preserve"> </w:t>
-      </w:r>
-      <w:proofErr w:type="spellStart"/>
-      <w:r>
-        <w:rPr>
-          <w:rFonts w:ascii="Calibri" w:hAnsi="Calibri" w:cs="Calibri"/>
-          <w:color w:val="000000"/>
-          <w:lang w:val="es-ES"/>
+          <w:sz w:val="24"/>
+          <w:szCs w:val="24"/>
+        </w:rPr>
+        <w:t xml:space="preserve"> </w:t>
+      </w:r>
+      <w:proofErr w:type="spellStart"/>
+      <w:r>
+        <w:rPr>
+          <w:sz w:val="24"/>
+          <w:szCs w:val="24"/>
         </w:rPr>
         <w:t>each</w:t>
       </w:r>
       <w:proofErr w:type="spellEnd"/>
       <w:r>
         <w:rPr>
-          <w:rFonts w:ascii="Calibri" w:hAnsi="Calibri" w:cs="Calibri"/>
-          <w:color w:val="000000"/>
-          <w:lang w:val="es-ES"/>
-        </w:rPr>
-        <w:t xml:space="preserve"> </w:t>
-      </w:r>
-      <w:proofErr w:type="spellStart"/>
-      <w:r>
-        <w:rPr>
-          <w:rFonts w:ascii="Calibri" w:hAnsi="Calibri" w:cs="Calibri"/>
-          <w:color w:val="000000"/>
-          <w:lang w:val="es-ES"/>
+          <w:sz w:val="24"/>
+          <w:szCs w:val="24"/>
+        </w:rPr>
+        <w:t xml:space="preserve"> </w:t>
+      </w:r>
+      <w:proofErr w:type="spellStart"/>
+      <w:r>
+        <w:rPr>
+          <w:sz w:val="24"/>
+          <w:szCs w:val="24"/>
         </w:rPr>
         <w:t>answer</w:t>
       </w:r>
       <w:proofErr w:type="spellEnd"/>
       <w:r>
-        <w:t xml:space="preserve"> </w:t>
-      </w:r>
-      <w:r>
+        <w:rPr>
+          <w:sz w:val="24"/>
+          <w:szCs w:val="24"/>
+        </w:rPr>
+        <w:t xml:space="preserve"> </w:t>
+      </w:r>
+      <w:r>
+        <w:rPr>
+          <w:sz w:val="24"/>
+          <w:szCs w:val="24"/>
+        </w:rPr>
         <w:t>&gt;</w:t>
       </w:r>
-      <w:bookmarkEnd w:id="5"/>
+      <w:bookmarkEnd w:id="6"/>
     </w:p>
     <w:p>
       <w:pPr>
@@ -6273,30 +6021,80 @@
             </w:pPr>
             <w:r>
               <w:rPr>
+                <w:iCs/>
+                <w:color w:val="000000" w:themeColor="text1"/>
+                <w:szCs w:val="20"/>
+              </w:rPr>
+              <w:t>Once in the master page, the '</w:t>
+            </w:r>
+            <w:r>
+              <w:rPr>
                 <w:i w:val="0"/>
                 <w:iCs/>
-                <w:color w:val="FF0000"/>
+                <w:color w:val="000000" w:themeColor="text1"/>
                 <w:szCs w:val="20"/>
               </w:rPr>
-              <w:t>Once in the master page, the '</w:t>
+              <w:t>Catalogue of Polls</w:t>
             </w:r>
             <w:r>
               <w:rPr>
                 <w:i w:val="0"/>
                 <w:iCs/>
-                <w:color w:val="FF0000"/>
+                <w:color w:val="000000" w:themeColor="text1"/>
                 <w:szCs w:val="20"/>
               </w:rPr>
-              <w:t>Subjects</w:t>
+              <w:t xml:space="preserve"> -&gt; results</w:t>
+            </w:r>
+            <w:r>
+              <w:rPr>
+                <w:iCs/>
+                <w:color w:val="000000" w:themeColor="text1"/>
+                <w:szCs w:val="20"/>
+              </w:rPr>
+              <w:t>'</w:t>
             </w:r>
             <w:r>
               <w:rPr>
                 <w:i w:val="0"/>
                 <w:iCs/>
-                <w:color w:val="FF0000"/>
+                <w:color w:val="000000" w:themeColor="text1"/>
                 <w:szCs w:val="20"/>
               </w:rPr>
-              <w:t>' tab will lead to the list view. It must work in both languages.</w:t>
+              <w:t>.</w:t>
+            </w:r>
+            <w:r>
+              <w:rPr>
+                <w:iCs/>
+                <w:color w:val="000000" w:themeColor="text1"/>
+                <w:szCs w:val="20"/>
+              </w:rPr>
+              <w:t xml:space="preserve"> tab will lead to the </w:t>
+            </w:r>
+            <w:r>
+              <w:rPr>
+                <w:i w:val="0"/>
+                <w:iCs/>
+                <w:color w:val="000000" w:themeColor="text1"/>
+                <w:szCs w:val="20"/>
+              </w:rPr>
+              <w:t>li</w:t>
+            </w:r>
+            <w:r>
+              <w:rPr>
+                <w:i w:val="0"/>
+                <w:iCs/>
+                <w:color w:val="000000" w:themeColor="text1"/>
+                <w:szCs w:val="20"/>
+              </w:rPr>
+              <w:t>st</w:t>
+            </w:r>
+            <w:r>
+              <w:rPr>
+                <w:iCs/>
+                <w:color w:val="000000" w:themeColor="text1"/>
+                <w:szCs w:val="20"/>
+              </w:rPr>
+              <w:t xml:space="preserve"> view. It must work in both languages.</w:t>
             </w:r>
           </w:p>
         </w:tc>
@@ -6398,7 +6196,7 @@
       <w:pPr>
         <w:pStyle w:val="Ttulo1"/>
       </w:pPr>
-      <w:bookmarkStart w:id="6" w:name="_Toc499408756"/>
+      <w:bookmarkStart w:id="7" w:name="_Toc499653762"/>
       <w:r>
         <w:lastRenderedPageBreak/>
         <w:t xml:space="preserve">Use case </w:t>
@@ -6413,94 +6211,114 @@
         <w:t>&gt;</w:t>
       </w:r>
       <w:r>
-        <w:t xml:space="preserve"> &lt;</w:t>
-      </w:r>
-      <w:r>
-        <w:t xml:space="preserve"> </w:t>
-      </w:r>
-      <w:proofErr w:type="spellStart"/>
-      <w:r>
-        <w:rPr>
-          <w:rFonts w:ascii="Calibri" w:hAnsi="Calibri" w:cs="Calibri"/>
-          <w:color w:val="000000"/>
-          <w:lang w:val="es-ES"/>
+        <w:t xml:space="preserve"> </w:t>
+      </w:r>
+      <w:r>
+        <w:rPr>
+          <w:sz w:val="24"/>
+          <w:szCs w:val="24"/>
+        </w:rPr>
+        <w:t>&lt;</w:t>
+      </w:r>
+      <w:r>
+        <w:rPr>
+          <w:sz w:val="24"/>
+          <w:szCs w:val="24"/>
+        </w:rPr>
+        <w:t xml:space="preserve"> </w:t>
+      </w:r>
+      <w:proofErr w:type="spellStart"/>
+      <w:r>
+        <w:rPr>
+          <w:sz w:val="24"/>
+          <w:szCs w:val="24"/>
         </w:rPr>
         <w:t>Edit</w:t>
       </w:r>
       <w:proofErr w:type="spellEnd"/>
       <w:r>
         <w:rPr>
-          <w:rFonts w:ascii="Calibri" w:hAnsi="Calibri" w:cs="Calibri"/>
-          <w:color w:val="000000"/>
-          <w:lang w:val="es-ES"/>
-        </w:rPr>
-        <w:t xml:space="preserve"> </w:t>
-      </w:r>
-      <w:proofErr w:type="spellStart"/>
-      <w:r>
-        <w:rPr>
-          <w:rFonts w:ascii="Calibri" w:hAnsi="Calibri" w:cs="Calibri"/>
-          <w:color w:val="000000"/>
-          <w:lang w:val="es-ES"/>
+          <w:sz w:val="24"/>
+          <w:szCs w:val="24"/>
+        </w:rPr>
+        <w:t xml:space="preserve"> </w:t>
+      </w:r>
+      <w:proofErr w:type="spellStart"/>
+      <w:r>
+        <w:rPr>
+          <w:sz w:val="24"/>
+          <w:szCs w:val="24"/>
         </w:rPr>
         <w:t>his</w:t>
       </w:r>
       <w:proofErr w:type="spellEnd"/>
       <w:r>
         <w:rPr>
-          <w:rFonts w:ascii="Calibri" w:hAnsi="Calibri" w:cs="Calibri"/>
-          <w:color w:val="000000"/>
-          <w:lang w:val="es-ES"/>
-        </w:rPr>
-        <w:t xml:space="preserve"> </w:t>
-      </w:r>
-      <w:proofErr w:type="spellStart"/>
-      <w:r>
-        <w:rPr>
-          <w:rFonts w:ascii="Calibri" w:hAnsi="Calibri" w:cs="Calibri"/>
-          <w:color w:val="000000"/>
-          <w:lang w:val="es-ES"/>
+          <w:sz w:val="24"/>
+          <w:szCs w:val="24"/>
+        </w:rPr>
+        <w:t xml:space="preserve"> </w:t>
+      </w:r>
+      <w:proofErr w:type="spellStart"/>
+      <w:r>
+        <w:rPr>
+          <w:sz w:val="24"/>
+          <w:szCs w:val="24"/>
         </w:rPr>
         <w:t>or</w:t>
       </w:r>
       <w:proofErr w:type="spellEnd"/>
       <w:r>
         <w:rPr>
-          <w:rFonts w:ascii="Calibri" w:hAnsi="Calibri" w:cs="Calibri"/>
-          <w:color w:val="000000"/>
-          <w:lang w:val="es-ES"/>
-        </w:rPr>
-        <w:t xml:space="preserve"> </w:t>
-      </w:r>
-      <w:proofErr w:type="spellStart"/>
-      <w:r>
-        <w:rPr>
-          <w:rFonts w:ascii="Calibri" w:hAnsi="Calibri" w:cs="Calibri"/>
-          <w:color w:val="000000"/>
-          <w:lang w:val="es-ES"/>
+          <w:sz w:val="24"/>
+          <w:szCs w:val="24"/>
+        </w:rPr>
+        <w:t xml:space="preserve"> </w:t>
+      </w:r>
+      <w:proofErr w:type="spellStart"/>
+      <w:r>
+        <w:rPr>
+          <w:sz w:val="24"/>
+          <w:szCs w:val="24"/>
         </w:rPr>
         <w:t>her</w:t>
       </w:r>
       <w:proofErr w:type="spellEnd"/>
       <w:r>
         <w:rPr>
-          <w:rFonts w:ascii="Calibri" w:hAnsi="Calibri" w:cs="Calibri"/>
-          <w:color w:val="000000"/>
-          <w:lang w:val="es-ES"/>
+          <w:sz w:val="24"/>
+          <w:szCs w:val="24"/>
         </w:rPr>
         <w:t xml:space="preserve"> personal data</w:t>
       </w:r>
       <w:r>
-        <w:t xml:space="preserve"> </w:t>
-      </w:r>
-      <w:r>
+        <w:rPr>
+          <w:sz w:val="24"/>
+          <w:szCs w:val="24"/>
+        </w:rPr>
+        <w:t xml:space="preserve"> </w:t>
+      </w:r>
+      <w:r>
+        <w:rPr>
+          <w:sz w:val="24"/>
+          <w:szCs w:val="24"/>
+        </w:rPr>
         <w:t>&gt;</w:t>
       </w:r>
-      <w:bookmarkEnd w:id="6"/>
+      <w:bookmarkEnd w:id="7"/>
     </w:p>
     <w:p>
       <w:pPr>
         <w:pStyle w:val="Notes"/>
+        <w:rPr>
+          <w:rFonts w:asciiTheme="majorHAnsi" w:eastAsiaTheme="majorEastAsia" w:hAnsiTheme="majorHAnsi" w:cstheme="majorBidi"/>
+          <w:b/>
+          <w:bCs/>
+          <w:i w:val="0"/>
+          <w:color w:val="365F91" w:themeColor="accent1" w:themeShade="BF"/>
+          <w:sz w:val="28"/>
+          <w:szCs w:val="28"/>
+        </w:rPr>
       </w:pPr>
     </w:p>
     <w:p>
@@ -7292,10 +7110,37 @@
               <w:rPr>
                 <w:i w:val="0"/>
                 <w:iCs/>
-                <w:color w:val="FF0000"/>
+                <w:color w:val="000000" w:themeColor="text1"/>
                 <w:szCs w:val="20"/>
               </w:rPr>
-              <w:t>Once in the master page, the 'Profile -&gt; Edit Personal Data' tab will lead to the create view. It must work in both languages.</w:t>
+              <w:t>Once logged in</w:t>
+            </w:r>
+            <w:r>
+              <w:rPr>
+                <w:i w:val="0"/>
+                <w:iCs/>
+                <w:color w:val="000000" w:themeColor="text1"/>
+                <w:szCs w:val="20"/>
+              </w:rPr>
+              <w:t xml:space="preserve">, the 'Edit' tab will lead to the </w:t>
+            </w:r>
+            <w:r>
+              <w:rPr>
+                <w:i w:val="0"/>
+                <w:iCs/>
+                <w:color w:val="000000" w:themeColor="text1"/>
+                <w:szCs w:val="20"/>
+              </w:rPr>
+              <w:t>edit</w:t>
+            </w:r>
+            <w:r>
+              <w:rPr>
+                <w:i w:val="0"/>
+                <w:iCs/>
+                <w:color w:val="000000" w:themeColor="text1"/>
+                <w:szCs w:val="20"/>
+              </w:rPr>
+              <w:t xml:space="preserve"> view. It must work in both languages.</w:t>
             </w:r>
           </w:p>
         </w:tc>
@@ -7397,7 +7242,7 @@
       <w:pPr>
         <w:pStyle w:val="Ttulo1"/>
       </w:pPr>
-      <w:bookmarkStart w:id="7" w:name="_Toc499408757"/>
+      <w:bookmarkStart w:id="8" w:name="_Toc499653763"/>
       <w:r>
         <w:lastRenderedPageBreak/>
         <w:t xml:space="preserve">Use case </w:t>
@@ -7412,526 +7257,496 @@
         <w:t>&gt;</w:t>
       </w:r>
       <w:r>
-        <w:t xml:space="preserve"> &lt;</w:t>
-      </w:r>
-      <w:proofErr w:type="spellStart"/>
-      <w:r>
-        <w:rPr>
-          <w:rFonts w:ascii="Calibri" w:hAnsi="Calibri" w:cs="Calibri"/>
-          <w:color w:val="000000"/>
-          <w:lang w:val="es-ES"/>
+        <w:t xml:space="preserve"> </w:t>
+      </w:r>
+      <w:r>
+        <w:rPr>
+          <w:sz w:val="24"/>
+          <w:szCs w:val="24"/>
+        </w:rPr>
+        <w:t>&lt;</w:t>
+      </w:r>
+      <w:proofErr w:type="spellStart"/>
+      <w:r>
+        <w:rPr>
+          <w:sz w:val="24"/>
+          <w:szCs w:val="24"/>
         </w:rPr>
         <w:t>Manage</w:t>
       </w:r>
       <w:proofErr w:type="spellEnd"/>
       <w:r>
         <w:rPr>
-          <w:rFonts w:ascii="Calibri" w:hAnsi="Calibri" w:cs="Calibri"/>
-          <w:color w:val="000000"/>
-          <w:lang w:val="es-ES"/>
-        </w:rPr>
-        <w:t xml:space="preserve"> </w:t>
-      </w:r>
-      <w:proofErr w:type="spellStart"/>
-      <w:r>
-        <w:rPr>
-          <w:rFonts w:ascii="Calibri" w:hAnsi="Calibri" w:cs="Calibri"/>
-          <w:color w:val="000000"/>
-          <w:lang w:val="es-ES"/>
+          <w:sz w:val="24"/>
+          <w:szCs w:val="24"/>
+        </w:rPr>
+        <w:t xml:space="preserve"> </w:t>
+      </w:r>
+      <w:proofErr w:type="spellStart"/>
+      <w:r>
+        <w:rPr>
+          <w:sz w:val="24"/>
+          <w:szCs w:val="24"/>
         </w:rPr>
         <w:t>his</w:t>
       </w:r>
       <w:proofErr w:type="spellEnd"/>
       <w:r>
         <w:rPr>
-          <w:rFonts w:ascii="Calibri" w:hAnsi="Calibri" w:cs="Calibri"/>
-          <w:color w:val="000000"/>
-          <w:lang w:val="es-ES"/>
-        </w:rPr>
-        <w:t xml:space="preserve"> </w:t>
-      </w:r>
-      <w:proofErr w:type="spellStart"/>
-      <w:r>
-        <w:rPr>
-          <w:rFonts w:ascii="Calibri" w:hAnsi="Calibri" w:cs="Calibri"/>
-          <w:color w:val="000000"/>
-          <w:lang w:val="es-ES"/>
+          <w:sz w:val="24"/>
+          <w:szCs w:val="24"/>
+        </w:rPr>
+        <w:t xml:space="preserve"> </w:t>
+      </w:r>
+      <w:proofErr w:type="spellStart"/>
+      <w:r>
+        <w:rPr>
+          <w:sz w:val="24"/>
+          <w:szCs w:val="24"/>
         </w:rPr>
         <w:t>or</w:t>
       </w:r>
       <w:proofErr w:type="spellEnd"/>
       <w:r>
         <w:rPr>
-          <w:rFonts w:ascii="Calibri" w:hAnsi="Calibri" w:cs="Calibri"/>
-          <w:color w:val="000000"/>
-          <w:lang w:val="es-ES"/>
-        </w:rPr>
-        <w:t xml:space="preserve"> </w:t>
-      </w:r>
-      <w:proofErr w:type="spellStart"/>
-      <w:r>
-        <w:rPr>
-          <w:rFonts w:ascii="Calibri" w:hAnsi="Calibri" w:cs="Calibri"/>
-          <w:color w:val="000000"/>
-          <w:lang w:val="es-ES"/>
+          <w:sz w:val="24"/>
+          <w:szCs w:val="24"/>
+        </w:rPr>
+        <w:t xml:space="preserve"> </w:t>
+      </w:r>
+      <w:proofErr w:type="spellStart"/>
+      <w:r>
+        <w:rPr>
+          <w:sz w:val="24"/>
+          <w:szCs w:val="24"/>
         </w:rPr>
         <w:t>her</w:t>
       </w:r>
       <w:proofErr w:type="spellEnd"/>
       <w:r>
         <w:rPr>
-          <w:rFonts w:ascii="Calibri" w:hAnsi="Calibri" w:cs="Calibri"/>
-          <w:color w:val="000000"/>
-          <w:lang w:val="es-ES"/>
-        </w:rPr>
-        <w:t xml:space="preserve"> </w:t>
-      </w:r>
-      <w:proofErr w:type="spellStart"/>
-      <w:r>
-        <w:rPr>
-          <w:rFonts w:ascii="Calibri" w:hAnsi="Calibri" w:cs="Calibri"/>
-          <w:color w:val="000000"/>
-          <w:lang w:val="es-ES"/>
+          <w:sz w:val="24"/>
+          <w:szCs w:val="24"/>
+        </w:rPr>
+        <w:t xml:space="preserve"> </w:t>
+      </w:r>
+      <w:proofErr w:type="spellStart"/>
+      <w:r>
+        <w:rPr>
+          <w:sz w:val="24"/>
+          <w:szCs w:val="24"/>
         </w:rPr>
         <w:t>polls</w:t>
       </w:r>
       <w:proofErr w:type="spellEnd"/>
       <w:r>
         <w:rPr>
-          <w:rFonts w:ascii="Calibri" w:hAnsi="Calibri" w:cs="Calibri"/>
-          <w:color w:val="000000"/>
-          <w:lang w:val="es-ES"/>
+          <w:sz w:val="24"/>
+          <w:szCs w:val="24"/>
         </w:rPr>
         <w:t xml:space="preserve">, </w:t>
       </w:r>
       <w:proofErr w:type="spellStart"/>
       <w:r>
         <w:rPr>
-          <w:rFonts w:ascii="Calibri" w:hAnsi="Calibri" w:cs="Calibri"/>
-          <w:color w:val="000000"/>
-          <w:lang w:val="es-ES"/>
+          <w:sz w:val="24"/>
+          <w:szCs w:val="24"/>
         </w:rPr>
         <w:t>which</w:t>
       </w:r>
       <w:proofErr w:type="spellEnd"/>
       <w:r>
         <w:rPr>
-          <w:rFonts w:ascii="Calibri" w:hAnsi="Calibri" w:cs="Calibri"/>
-          <w:color w:val="000000"/>
-          <w:lang w:val="es-ES"/>
-        </w:rPr>
-        <w:t xml:space="preserve"> </w:t>
-      </w:r>
-      <w:proofErr w:type="spellStart"/>
-      <w:r>
-        <w:rPr>
-          <w:rFonts w:ascii="Calibri" w:hAnsi="Calibri" w:cs="Calibri"/>
-          <w:color w:val="000000"/>
-          <w:lang w:val="es-ES"/>
+          <w:sz w:val="24"/>
+          <w:szCs w:val="24"/>
+        </w:rPr>
+        <w:t xml:space="preserve"> </w:t>
+      </w:r>
+      <w:proofErr w:type="spellStart"/>
+      <w:r>
+        <w:rPr>
+          <w:sz w:val="24"/>
+          <w:szCs w:val="24"/>
         </w:rPr>
         <w:t>includes</w:t>
       </w:r>
       <w:proofErr w:type="spellEnd"/>
       <w:r>
         <w:rPr>
-          <w:rFonts w:ascii="Calibri" w:hAnsi="Calibri" w:cs="Calibri"/>
-          <w:color w:val="000000"/>
-          <w:lang w:val="es-ES"/>
-        </w:rPr>
-        <w:t xml:space="preserve"> </w:t>
-      </w:r>
-      <w:proofErr w:type="spellStart"/>
-      <w:r>
-        <w:rPr>
-          <w:rFonts w:ascii="Calibri" w:hAnsi="Calibri" w:cs="Calibri"/>
-          <w:color w:val="000000"/>
-          <w:lang w:val="es-ES"/>
+          <w:sz w:val="24"/>
+          <w:szCs w:val="24"/>
+        </w:rPr>
+        <w:t xml:space="preserve"> </w:t>
+      </w:r>
+      <w:proofErr w:type="spellStart"/>
+      <w:r>
+        <w:rPr>
+          <w:sz w:val="24"/>
+          <w:szCs w:val="24"/>
         </w:rPr>
         <w:t>listing</w:t>
       </w:r>
       <w:proofErr w:type="spellEnd"/>
       <w:r>
         <w:rPr>
-          <w:rFonts w:ascii="Calibri" w:hAnsi="Calibri" w:cs="Calibri"/>
-          <w:color w:val="000000"/>
-          <w:lang w:val="es-ES"/>
+          <w:sz w:val="24"/>
+          <w:szCs w:val="24"/>
         </w:rPr>
         <w:t xml:space="preserve">, </w:t>
       </w:r>
       <w:proofErr w:type="spellStart"/>
       <w:r>
         <w:rPr>
-          <w:rFonts w:ascii="Calibri" w:hAnsi="Calibri" w:cs="Calibri"/>
-          <w:color w:val="000000"/>
-          <w:lang w:val="es-ES"/>
+          <w:sz w:val="24"/>
+          <w:szCs w:val="24"/>
         </w:rPr>
         <w:t>editing</w:t>
       </w:r>
       <w:proofErr w:type="spellEnd"/>
       <w:r>
         <w:rPr>
-          <w:rFonts w:ascii="Calibri" w:hAnsi="Calibri" w:cs="Calibri"/>
-          <w:color w:val="000000"/>
-          <w:lang w:val="es-ES"/>
+          <w:sz w:val="24"/>
+          <w:szCs w:val="24"/>
         </w:rPr>
         <w:t xml:space="preserve">, </w:t>
       </w:r>
       <w:proofErr w:type="spellStart"/>
       <w:r>
         <w:rPr>
-          <w:rFonts w:ascii="Calibri" w:hAnsi="Calibri" w:cs="Calibri"/>
-          <w:color w:val="000000"/>
-          <w:lang w:val="es-ES"/>
+          <w:sz w:val="24"/>
+          <w:szCs w:val="24"/>
         </w:rPr>
         <w:t>or</w:t>
       </w:r>
       <w:proofErr w:type="spellEnd"/>
       <w:r>
         <w:rPr>
-          <w:rFonts w:ascii="Calibri" w:hAnsi="Calibri" w:cs="Calibri"/>
-          <w:color w:val="000000"/>
-          <w:lang w:val="es-ES"/>
-        </w:rPr>
-        <w:t xml:space="preserve"> </w:t>
-      </w:r>
-      <w:proofErr w:type="spellStart"/>
-      <w:r>
-        <w:rPr>
-          <w:rFonts w:ascii="Calibri" w:hAnsi="Calibri" w:cs="Calibri"/>
-          <w:color w:val="000000"/>
-          <w:lang w:val="es-ES"/>
+          <w:sz w:val="24"/>
+          <w:szCs w:val="24"/>
+        </w:rPr>
+        <w:t xml:space="preserve"> </w:t>
+      </w:r>
+      <w:proofErr w:type="spellStart"/>
+      <w:r>
+        <w:rPr>
+          <w:sz w:val="24"/>
+          <w:szCs w:val="24"/>
         </w:rPr>
         <w:t>deleting</w:t>
       </w:r>
       <w:proofErr w:type="spellEnd"/>
       <w:r>
         <w:rPr>
-          <w:rFonts w:ascii="Calibri" w:hAnsi="Calibri" w:cs="Calibri"/>
-          <w:color w:val="000000"/>
-          <w:lang w:val="es-ES"/>
-        </w:rPr>
-        <w:t xml:space="preserve"> </w:t>
-      </w:r>
-      <w:proofErr w:type="spellStart"/>
-      <w:r>
-        <w:rPr>
-          <w:rFonts w:ascii="Calibri" w:hAnsi="Calibri" w:cs="Calibri"/>
-          <w:color w:val="000000"/>
-          <w:lang w:val="es-ES"/>
+          <w:sz w:val="24"/>
+          <w:szCs w:val="24"/>
+        </w:rPr>
+        <w:t xml:space="preserve"> </w:t>
+      </w:r>
+      <w:proofErr w:type="spellStart"/>
+      <w:r>
+        <w:rPr>
+          <w:sz w:val="24"/>
+          <w:szCs w:val="24"/>
         </w:rPr>
         <w:t>them</w:t>
       </w:r>
       <w:proofErr w:type="spellEnd"/>
       <w:r>
         <w:rPr>
-          <w:rFonts w:ascii="Calibri" w:hAnsi="Calibri" w:cs="Calibri"/>
-          <w:color w:val="000000"/>
-          <w:lang w:val="es-ES"/>
+          <w:sz w:val="24"/>
+          <w:szCs w:val="24"/>
         </w:rPr>
         <w:t xml:space="preserve">. </w:t>
       </w:r>
       <w:proofErr w:type="spellStart"/>
       <w:r>
         <w:rPr>
-          <w:rFonts w:ascii="Calibri" w:hAnsi="Calibri" w:cs="Calibri"/>
-          <w:color w:val="000000"/>
-          <w:lang w:val="es-ES"/>
+          <w:sz w:val="24"/>
+          <w:szCs w:val="24"/>
         </w:rPr>
         <w:t>Editing</w:t>
       </w:r>
       <w:proofErr w:type="spellEnd"/>
       <w:r>
         <w:rPr>
-          <w:rFonts w:ascii="Calibri" w:hAnsi="Calibri" w:cs="Calibri"/>
-          <w:color w:val="000000"/>
-          <w:lang w:val="es-ES"/>
-        </w:rPr>
-        <w:t xml:space="preserve"> </w:t>
-      </w:r>
-      <w:proofErr w:type="spellStart"/>
-      <w:r>
-        <w:rPr>
-          <w:rFonts w:ascii="Calibri" w:hAnsi="Calibri" w:cs="Calibri"/>
-          <w:color w:val="000000"/>
-          <w:lang w:val="es-ES"/>
+          <w:sz w:val="24"/>
+          <w:szCs w:val="24"/>
+        </w:rPr>
+        <w:t xml:space="preserve"> </w:t>
+      </w:r>
+      <w:proofErr w:type="spellStart"/>
+      <w:r>
+        <w:rPr>
+          <w:sz w:val="24"/>
+          <w:szCs w:val="24"/>
         </w:rPr>
         <w:t>or</w:t>
       </w:r>
       <w:proofErr w:type="spellEnd"/>
       <w:r>
         <w:rPr>
-          <w:rFonts w:ascii="Calibri" w:hAnsi="Calibri" w:cs="Calibri"/>
-          <w:color w:val="000000"/>
-          <w:lang w:val="es-ES"/>
-        </w:rPr>
-        <w:t xml:space="preserve"> </w:t>
-      </w:r>
-      <w:proofErr w:type="spellStart"/>
-      <w:r>
-        <w:rPr>
-          <w:rFonts w:ascii="Calibri" w:hAnsi="Calibri" w:cs="Calibri"/>
-          <w:color w:val="000000"/>
-          <w:lang w:val="es-ES"/>
+          <w:sz w:val="24"/>
+          <w:szCs w:val="24"/>
+        </w:rPr>
+        <w:t xml:space="preserve"> </w:t>
+      </w:r>
+      <w:proofErr w:type="spellStart"/>
+      <w:r>
+        <w:rPr>
+          <w:sz w:val="24"/>
+          <w:szCs w:val="24"/>
         </w:rPr>
         <w:t>deleting</w:t>
       </w:r>
       <w:proofErr w:type="spellEnd"/>
       <w:r>
         <w:rPr>
-          <w:rFonts w:ascii="Calibri" w:hAnsi="Calibri" w:cs="Calibri"/>
-          <w:color w:val="000000"/>
-          <w:lang w:val="es-ES"/>
+          <w:sz w:val="24"/>
+          <w:szCs w:val="24"/>
         </w:rPr>
         <w:t xml:space="preserve"> a </w:t>
       </w:r>
       <w:proofErr w:type="spellStart"/>
       <w:r>
         <w:rPr>
-          <w:rFonts w:ascii="Calibri" w:hAnsi="Calibri" w:cs="Calibri"/>
-          <w:color w:val="000000"/>
-          <w:lang w:val="es-ES"/>
+          <w:sz w:val="24"/>
+          <w:szCs w:val="24"/>
         </w:rPr>
         <w:t>poll</w:t>
       </w:r>
       <w:proofErr w:type="spellEnd"/>
       <w:r>
         <w:rPr>
-          <w:rFonts w:ascii="Calibri" w:hAnsi="Calibri" w:cs="Calibri"/>
-          <w:color w:val="000000"/>
-          <w:lang w:val="es-ES"/>
-        </w:rPr>
-        <w:t xml:space="preserve"> </w:t>
-      </w:r>
-      <w:proofErr w:type="spellStart"/>
-      <w:r>
-        <w:rPr>
-          <w:rFonts w:ascii="Calibri" w:hAnsi="Calibri" w:cs="Calibri"/>
-          <w:color w:val="000000"/>
-          <w:lang w:val="es-ES"/>
+          <w:sz w:val="24"/>
+          <w:szCs w:val="24"/>
+        </w:rPr>
+        <w:t xml:space="preserve"> </w:t>
+      </w:r>
+      <w:proofErr w:type="spellStart"/>
+      <w:r>
+        <w:rPr>
+          <w:sz w:val="24"/>
+          <w:szCs w:val="24"/>
         </w:rPr>
         <w:t>is</w:t>
       </w:r>
       <w:proofErr w:type="spellEnd"/>
       <w:r>
         <w:rPr>
-          <w:rFonts w:ascii="Calibri" w:hAnsi="Calibri" w:cs="Calibri"/>
-          <w:color w:val="000000"/>
-          <w:lang w:val="es-ES"/>
-        </w:rPr>
-        <w:t xml:space="preserve"> </w:t>
-      </w:r>
-      <w:proofErr w:type="spellStart"/>
-      <w:r>
-        <w:rPr>
-          <w:rFonts w:ascii="Calibri" w:hAnsi="Calibri" w:cs="Calibri"/>
-          <w:color w:val="000000"/>
-          <w:lang w:val="es-ES"/>
+          <w:sz w:val="24"/>
+          <w:szCs w:val="24"/>
+        </w:rPr>
+        <w:t xml:space="preserve"> </w:t>
+      </w:r>
+      <w:proofErr w:type="spellStart"/>
+      <w:r>
+        <w:rPr>
+          <w:sz w:val="24"/>
+          <w:szCs w:val="24"/>
         </w:rPr>
         <w:t>allowed</w:t>
       </w:r>
       <w:proofErr w:type="spellEnd"/>
       <w:r>
         <w:rPr>
-          <w:rFonts w:ascii="Calibri" w:hAnsi="Calibri" w:cs="Calibri"/>
-          <w:color w:val="000000"/>
-          <w:lang w:val="es-ES"/>
-        </w:rPr>
-        <w:t xml:space="preserve"> as </w:t>
-      </w:r>
-      <w:proofErr w:type="spellStart"/>
-      <w:r>
-        <w:rPr>
-          <w:rFonts w:ascii="Calibri" w:hAnsi="Calibri" w:cs="Calibri"/>
-          <w:color w:val="000000"/>
-          <w:lang w:val="es-ES"/>
+          <w:sz w:val="24"/>
+          <w:szCs w:val="24"/>
+        </w:rPr>
+        <w:t xml:space="preserve"> </w:t>
+      </w:r>
+      <w:proofErr w:type="gramStart"/>
+      <w:r>
+        <w:rPr>
+          <w:sz w:val="24"/>
+          <w:szCs w:val="24"/>
+        </w:rPr>
+        <w:t xml:space="preserve">as </w:t>
+      </w:r>
+      <w:proofErr w:type="spellStart"/>
+      <w:r>
+        <w:rPr>
+          <w:sz w:val="24"/>
+          <w:szCs w:val="24"/>
         </w:rPr>
         <w:t>long</w:t>
       </w:r>
       <w:proofErr w:type="spellEnd"/>
       <w:r>
         <w:rPr>
-          <w:rFonts w:ascii="Calibri" w:hAnsi="Calibri" w:cs="Calibri"/>
-          <w:color w:val="000000"/>
-          <w:lang w:val="es-ES"/>
-        </w:rPr>
-        <w:t xml:space="preserve"> as </w:t>
-      </w:r>
-      <w:proofErr w:type="spellStart"/>
-      <w:r>
-        <w:rPr>
-          <w:rFonts w:ascii="Calibri" w:hAnsi="Calibri" w:cs="Calibri"/>
-          <w:color w:val="000000"/>
-          <w:lang w:val="es-ES"/>
+          <w:sz w:val="24"/>
+          <w:szCs w:val="24"/>
+        </w:rPr>
+        <w:t xml:space="preserve"> as</w:t>
+      </w:r>
+      <w:proofErr w:type="gramEnd"/>
+      <w:r>
+        <w:rPr>
+          <w:sz w:val="24"/>
+          <w:szCs w:val="24"/>
+        </w:rPr>
+        <w:t xml:space="preserve"> </w:t>
+      </w:r>
+      <w:proofErr w:type="spellStart"/>
+      <w:r>
+        <w:rPr>
+          <w:sz w:val="24"/>
+          <w:szCs w:val="24"/>
         </w:rPr>
         <w:t>its</w:t>
       </w:r>
       <w:proofErr w:type="spellEnd"/>
       <w:r>
         <w:rPr>
-          <w:rFonts w:ascii="Calibri" w:hAnsi="Calibri" w:cs="Calibri"/>
-          <w:color w:val="000000"/>
-          <w:lang w:val="es-ES"/>
-        </w:rPr>
-        <w:t xml:space="preserve"> </w:t>
-      </w:r>
-      <w:proofErr w:type="spellStart"/>
-      <w:r>
-        <w:rPr>
-          <w:rFonts w:ascii="Calibri" w:hAnsi="Calibri" w:cs="Calibri"/>
-          <w:color w:val="000000"/>
-          <w:lang w:val="es-ES"/>
+          <w:sz w:val="24"/>
+          <w:szCs w:val="24"/>
+        </w:rPr>
+        <w:t xml:space="preserve"> </w:t>
+      </w:r>
+      <w:proofErr w:type="spellStart"/>
+      <w:r>
+        <w:rPr>
+          <w:sz w:val="24"/>
+          <w:szCs w:val="24"/>
         </w:rPr>
         <w:t>start</w:t>
       </w:r>
       <w:proofErr w:type="spellEnd"/>
       <w:r>
         <w:rPr>
-          <w:rFonts w:ascii="Calibri" w:hAnsi="Calibri" w:cs="Calibri"/>
-          <w:color w:val="000000"/>
-          <w:lang w:val="es-ES"/>
+          <w:sz w:val="24"/>
+          <w:szCs w:val="24"/>
         </w:rPr>
         <w:t xml:space="preserve"> date has </w:t>
       </w:r>
       <w:proofErr w:type="spellStart"/>
       <w:r>
         <w:rPr>
-          <w:rFonts w:ascii="Calibri" w:hAnsi="Calibri" w:cs="Calibri"/>
-          <w:color w:val="000000"/>
-          <w:lang w:val="es-ES"/>
+          <w:sz w:val="24"/>
+          <w:szCs w:val="24"/>
         </w:rPr>
         <w:t>not</w:t>
       </w:r>
       <w:proofErr w:type="spellEnd"/>
       <w:r>
         <w:rPr>
-          <w:rFonts w:ascii="Calibri" w:hAnsi="Calibri" w:cs="Calibri"/>
-          <w:color w:val="000000"/>
-          <w:lang w:val="es-ES"/>
-        </w:rPr>
-        <w:t xml:space="preserve"> </w:t>
-      </w:r>
-      <w:proofErr w:type="spellStart"/>
-      <w:r>
-        <w:rPr>
-          <w:rFonts w:ascii="Calibri" w:hAnsi="Calibri" w:cs="Calibri"/>
-          <w:color w:val="000000"/>
-          <w:lang w:val="es-ES"/>
+          <w:sz w:val="24"/>
+          <w:szCs w:val="24"/>
+        </w:rPr>
+        <w:t xml:space="preserve"> </w:t>
+      </w:r>
+      <w:proofErr w:type="spellStart"/>
+      <w:r>
+        <w:rPr>
+          <w:sz w:val="24"/>
+          <w:szCs w:val="24"/>
         </w:rPr>
         <w:t>passed</w:t>
       </w:r>
       <w:proofErr w:type="spellEnd"/>
       <w:r>
         <w:rPr>
-          <w:rFonts w:ascii="Calibri" w:hAnsi="Calibri" w:cs="Calibri"/>
-          <w:color w:val="000000"/>
-          <w:lang w:val="es-ES"/>
+          <w:sz w:val="24"/>
+          <w:szCs w:val="24"/>
         </w:rPr>
         <w:t xml:space="preserve">; once </w:t>
       </w:r>
       <w:proofErr w:type="spellStart"/>
       <w:r>
         <w:rPr>
-          <w:rFonts w:ascii="Calibri" w:hAnsi="Calibri" w:cs="Calibri"/>
-          <w:color w:val="000000"/>
-          <w:lang w:val="es-ES"/>
+          <w:sz w:val="24"/>
+          <w:szCs w:val="24"/>
         </w:rPr>
         <w:t>the</w:t>
       </w:r>
       <w:proofErr w:type="spellEnd"/>
       <w:r>
         <w:rPr>
-          <w:rFonts w:ascii="Calibri" w:hAnsi="Calibri" w:cs="Calibri"/>
-          <w:color w:val="000000"/>
-          <w:lang w:val="es-ES"/>
-        </w:rPr>
-        <w:t xml:space="preserve"> </w:t>
-      </w:r>
-      <w:proofErr w:type="spellStart"/>
-      <w:r>
-        <w:rPr>
-          <w:rFonts w:ascii="Calibri" w:hAnsi="Calibri" w:cs="Calibri"/>
-          <w:color w:val="000000"/>
-          <w:lang w:val="es-ES"/>
+          <w:sz w:val="24"/>
+          <w:szCs w:val="24"/>
+        </w:rPr>
+        <w:t xml:space="preserve"> </w:t>
+      </w:r>
+      <w:proofErr w:type="spellStart"/>
+      <w:r>
+        <w:rPr>
+          <w:sz w:val="24"/>
+          <w:szCs w:val="24"/>
         </w:rPr>
         <w:t>start</w:t>
       </w:r>
       <w:proofErr w:type="spellEnd"/>
       <w:r>
         <w:rPr>
-          <w:rFonts w:ascii="Calibri" w:hAnsi="Calibri" w:cs="Calibri"/>
-          <w:color w:val="000000"/>
-          <w:lang w:val="es-ES"/>
+          <w:sz w:val="24"/>
+          <w:szCs w:val="24"/>
         </w:rPr>
         <w:t xml:space="preserve"> date has </w:t>
       </w:r>
       <w:proofErr w:type="spellStart"/>
       <w:r>
         <w:rPr>
-          <w:rFonts w:ascii="Calibri" w:hAnsi="Calibri" w:cs="Calibri"/>
-          <w:color w:val="000000"/>
-          <w:lang w:val="es-ES"/>
+          <w:sz w:val="24"/>
+          <w:szCs w:val="24"/>
         </w:rPr>
         <w:t>passed</w:t>
       </w:r>
       <w:proofErr w:type="spellEnd"/>
       <w:r>
         <w:rPr>
-          <w:rFonts w:ascii="Calibri" w:hAnsi="Calibri" w:cs="Calibri"/>
-          <w:color w:val="000000"/>
-          <w:lang w:val="es-ES"/>
+          <w:sz w:val="24"/>
+          <w:szCs w:val="24"/>
         </w:rPr>
         <w:t xml:space="preserve">, </w:t>
       </w:r>
       <w:proofErr w:type="spellStart"/>
       <w:r>
         <w:rPr>
-          <w:rFonts w:ascii="Calibri" w:hAnsi="Calibri" w:cs="Calibri"/>
-          <w:color w:val="000000"/>
-          <w:lang w:val="es-ES"/>
+          <w:sz w:val="24"/>
+          <w:szCs w:val="24"/>
         </w:rPr>
         <w:t>polls</w:t>
       </w:r>
       <w:proofErr w:type="spellEnd"/>
       <w:r>
         <w:rPr>
-          <w:rFonts w:ascii="Calibri" w:hAnsi="Calibri" w:cs="Calibri"/>
-          <w:color w:val="000000"/>
-          <w:lang w:val="es-ES"/>
-        </w:rPr>
-        <w:t xml:space="preserve"> </w:t>
-      </w:r>
-      <w:proofErr w:type="spellStart"/>
-      <w:r>
-        <w:rPr>
-          <w:rFonts w:ascii="Calibri" w:hAnsi="Calibri" w:cs="Calibri"/>
-          <w:color w:val="000000"/>
-          <w:lang w:val="es-ES"/>
+          <w:sz w:val="24"/>
+          <w:szCs w:val="24"/>
+        </w:rPr>
+        <w:t xml:space="preserve"> </w:t>
+      </w:r>
+      <w:proofErr w:type="spellStart"/>
+      <w:r>
+        <w:rPr>
+          <w:sz w:val="24"/>
+          <w:szCs w:val="24"/>
         </w:rPr>
         <w:t>must</w:t>
       </w:r>
       <w:proofErr w:type="spellEnd"/>
       <w:r>
         <w:rPr>
-          <w:rFonts w:ascii="Calibri" w:hAnsi="Calibri" w:cs="Calibri"/>
-          <w:color w:val="000000"/>
-          <w:lang w:val="es-ES"/>
+          <w:sz w:val="24"/>
+          <w:szCs w:val="24"/>
         </w:rPr>
         <w:t xml:space="preserve"> be </w:t>
       </w:r>
       <w:proofErr w:type="spellStart"/>
       <w:r>
         <w:rPr>
-          <w:rFonts w:ascii="Calibri" w:hAnsi="Calibri" w:cs="Calibri"/>
-          <w:color w:val="000000"/>
-          <w:lang w:val="es-ES"/>
+          <w:sz w:val="24"/>
+          <w:szCs w:val="24"/>
         </w:rPr>
         <w:t>frozen</w:t>
       </w:r>
       <w:proofErr w:type="spellEnd"/>
       <w:r>
+        <w:rPr>
+          <w:sz w:val="24"/>
+          <w:szCs w:val="24"/>
+        </w:rPr>
         <w:t>&gt;</w:t>
       </w:r>
-      <w:bookmarkEnd w:id="7"/>
+      <w:bookmarkEnd w:id="8"/>
     </w:p>
     <w:p>
       <w:pPr>
@@ -8961,6 +8776,9 @@
               <w:pStyle w:val="Notes"/>
               <w:cnfStyle w:val="000000100000" w:firstRow="0" w:lastRow="0" w:firstColumn="0" w:lastColumn="0" w:oddVBand="0" w:evenVBand="0" w:oddHBand="1" w:evenHBand="0" w:firstRowFirstColumn="0" w:firstRowLastColumn="0" w:lastRowFirstColumn="0" w:lastRowLastColumn="0"/>
             </w:pPr>
+            <w:r>
+              <w:t>List Polls</w:t>
+            </w:r>
           </w:p>
         </w:tc>
       </w:tr>
@@ -9011,50 +8829,46 @@
               <w:rPr>
                 <w:i w:val="0"/>
                 <w:iCs/>
-                <w:color w:val="FF0000"/>
+                <w:color w:val="000000" w:themeColor="text1"/>
                 <w:szCs w:val="20"/>
               </w:rPr>
-              <w:t xml:space="preserve">Once logged </w:t>
-            </w:r>
-            <w:proofErr w:type="gramStart"/>
+              <w:t>Once logged in, '</w:t>
+            </w:r>
             <w:r>
               <w:rPr>
                 <w:i w:val="0"/>
                 <w:iCs/>
-                <w:color w:val="FF0000"/>
+                <w:color w:val="000000" w:themeColor="text1"/>
                 <w:szCs w:val="20"/>
               </w:rPr>
-              <w:t>in,  '</w:t>
-            </w:r>
-            <w:proofErr w:type="gramEnd"/>
+              <w:t>My polls</w:t>
+            </w:r>
             <w:r>
               <w:rPr>
                 <w:i w:val="0"/>
                 <w:iCs/>
-                <w:color w:val="FF0000"/>
+                <w:color w:val="000000" w:themeColor="text1"/>
                 <w:szCs w:val="20"/>
               </w:rPr>
-              <w:t xml:space="preserve">Subjects -&gt; Subjects -&gt; click to de link bulletin and click to de link create </w:t>
-            </w:r>
-            <w:proofErr w:type="spellStart"/>
+              <w:t xml:space="preserve">' tab will lead to the </w:t>
+            </w:r>
             <w:r>
               <w:rPr>
                 <w:i w:val="0"/>
                 <w:iCs/>
-                <w:color w:val="FF0000"/>
+                <w:color w:val="000000" w:themeColor="text1"/>
                 <w:szCs w:val="20"/>
               </w:rPr>
-              <w:t>buletin</w:t>
-            </w:r>
-            <w:proofErr w:type="spellEnd"/>
+              <w:t>list</w:t>
+            </w:r>
             <w:r>
               <w:rPr>
                 <w:i w:val="0"/>
                 <w:iCs/>
-                <w:color w:val="FF0000"/>
+                <w:color w:val="000000" w:themeColor="text1"/>
                 <w:szCs w:val="20"/>
               </w:rPr>
-              <w:t>' tab will lead to the create view. It must work in both languages.</w:t>
+              <w:t xml:space="preserve"> view. It must work in both languages.</w:t>
             </w:r>
           </w:p>
         </w:tc>
@@ -9235,6 +9049,9 @@
               <w:pStyle w:val="Notes"/>
               <w:cnfStyle w:val="000000100000" w:firstRow="0" w:lastRow="0" w:firstColumn="0" w:lastColumn="0" w:oddVBand="0" w:evenVBand="0" w:oddHBand="1" w:evenHBand="0" w:firstRowFirstColumn="0" w:firstRowLastColumn="0" w:lastRowFirstColumn="0" w:lastRowLastColumn="0"/>
             </w:pPr>
+            <w:r>
+              <w:t>Edit Poll</w:t>
+            </w:r>
           </w:p>
         </w:tc>
       </w:tr>
@@ -9285,50 +9102,46 @@
               <w:rPr>
                 <w:i w:val="0"/>
                 <w:iCs/>
-                <w:color w:val="FF0000"/>
+                <w:color w:val="000000" w:themeColor="text1"/>
                 <w:szCs w:val="20"/>
               </w:rPr>
-              <w:t xml:space="preserve">Once logged </w:t>
-            </w:r>
-            <w:proofErr w:type="gramStart"/>
+              <w:t>Once logged in, 'My polls</w:t>
+            </w:r>
             <w:r>
               <w:rPr>
                 <w:i w:val="0"/>
                 <w:iCs/>
-                <w:color w:val="FF0000"/>
+                <w:color w:val="000000" w:themeColor="text1"/>
                 <w:szCs w:val="20"/>
               </w:rPr>
-              <w:t>in,  '</w:t>
-            </w:r>
-            <w:proofErr w:type="gramEnd"/>
+              <w:t xml:space="preserve"> -&gt; edit</w:t>
+            </w:r>
             <w:r>
               <w:rPr>
                 <w:i w:val="0"/>
                 <w:iCs/>
-                <w:color w:val="FF0000"/>
+                <w:color w:val="000000" w:themeColor="text1"/>
                 <w:szCs w:val="20"/>
               </w:rPr>
-              <w:t xml:space="preserve">Subjects -&gt; Subjects -&gt; click to de link bulletin and click to de link create </w:t>
-            </w:r>
-            <w:proofErr w:type="spellStart"/>
+              <w:t xml:space="preserve">' tab will lead to the </w:t>
+            </w:r>
             <w:r>
               <w:rPr>
                 <w:i w:val="0"/>
                 <w:iCs/>
-                <w:color w:val="FF0000"/>
+                <w:color w:val="000000" w:themeColor="text1"/>
                 <w:szCs w:val="20"/>
               </w:rPr>
-              <w:t>buletin</w:t>
-            </w:r>
-            <w:proofErr w:type="spellEnd"/>
+              <w:t>edit</w:t>
+            </w:r>
             <w:r>
               <w:rPr>
                 <w:i w:val="0"/>
                 <w:iCs/>
-                <w:color w:val="FF0000"/>
+                <w:color w:val="000000" w:themeColor="text1"/>
                 <w:szCs w:val="20"/>
               </w:rPr>
-              <w:t>' tab will lead to the create view. It must work in both languages.</w:t>
+              <w:t xml:space="preserve"> view. It must work in both languages.</w:t>
             </w:r>
           </w:p>
         </w:tc>
@@ -9509,6 +9322,9 @@
               <w:pStyle w:val="Notes"/>
               <w:cnfStyle w:val="000000100000" w:firstRow="0" w:lastRow="0" w:firstColumn="0" w:lastColumn="0" w:oddVBand="0" w:evenVBand="0" w:oddHBand="1" w:evenHBand="0" w:firstRowFirstColumn="0" w:firstRowLastColumn="0" w:lastRowFirstColumn="0" w:lastRowLastColumn="0"/>
             </w:pPr>
+            <w:r>
+              <w:t>Delete Poll</w:t>
+            </w:r>
           </w:p>
         </w:tc>
       </w:tr>
@@ -9559,50 +9375,28 @@
               <w:rPr>
                 <w:i w:val="0"/>
                 <w:iCs/>
-                <w:color w:val="FF0000"/>
+                <w:color w:val="000000" w:themeColor="text1"/>
                 <w:szCs w:val="20"/>
               </w:rPr>
-              <w:t xml:space="preserve">Once logged </w:t>
-            </w:r>
-            <w:proofErr w:type="gramStart"/>
+              <w:t>Once logged in, 'My polls</w:t>
+            </w:r>
             <w:r>
               <w:rPr>
                 <w:i w:val="0"/>
                 <w:iCs/>
-                <w:color w:val="FF0000"/>
+                <w:color w:val="000000" w:themeColor="text1"/>
                 <w:szCs w:val="20"/>
               </w:rPr>
-              <w:t>in,  '</w:t>
-            </w:r>
-            <w:proofErr w:type="gramEnd"/>
+              <w:t xml:space="preserve"> -&gt; delete</w:t>
+            </w:r>
             <w:r>
               <w:rPr>
                 <w:i w:val="0"/>
                 <w:iCs/>
-                <w:color w:val="FF0000"/>
+                <w:color w:val="000000" w:themeColor="text1"/>
                 <w:szCs w:val="20"/>
               </w:rPr>
-              <w:t xml:space="preserve">Subjects -&gt; Subjects -&gt; click to de link bulletin and click to de link create </w:t>
-            </w:r>
-            <w:proofErr w:type="spellStart"/>
-            <w:r>
-              <w:rPr>
-                <w:i w:val="0"/>
-                <w:iCs/>
-                <w:color w:val="FF0000"/>
-                <w:szCs w:val="20"/>
-              </w:rPr>
-              <w:t>buletin</w:t>
-            </w:r>
-            <w:proofErr w:type="spellEnd"/>
-            <w:r>
-              <w:rPr>
-                <w:i w:val="0"/>
-                <w:iCs/>
-                <w:color w:val="FF0000"/>
-                <w:szCs w:val="20"/>
-              </w:rPr>
-              <w:t>' tab will lead to the create view. It must work in both languages.</w:t>
+              <w:t>'. It must work in both languages.</w:t>
             </w:r>
           </w:p>
         </w:tc>
@@ -9703,7 +9497,7 @@
       <w:pPr>
         <w:pStyle w:val="Ttulo1"/>
       </w:pPr>
-      <w:bookmarkStart w:id="8" w:name="_Toc499408758"/>
+      <w:bookmarkStart w:id="9" w:name="_Toc499653764"/>
       <w:r>
         <w:lastRenderedPageBreak/>
         <w:t xml:space="preserve">Use case </w:t>
@@ -9761,7 +9555,7 @@
       <w:r>
         <w:t>&gt;</w:t>
       </w:r>
-      <w:bookmarkEnd w:id="8"/>
+      <w:bookmarkEnd w:id="9"/>
     </w:p>
     <w:p>
       <w:pPr>
@@ -9822,10 +9616,7 @@
         <w:t xml:space="preserve"> </w:t>
       </w:r>
       <w:r>
-        <w:t>b</w:t>
-      </w:r>
-      <w:r>
-        <w:t xml:space="preserve">an or unban a </w:t>
+        <w:t xml:space="preserve">ban or unban a </w:t>
       </w:r>
       <w:proofErr w:type="spellStart"/>
       <w:r>
@@ -10352,10 +10143,39 @@
               <w:rPr>
                 <w:i w:val="0"/>
                 <w:iCs/>
-                <w:color w:val="FF0000"/>
+                <w:color w:val="000000" w:themeColor="text1"/>
                 <w:szCs w:val="20"/>
               </w:rPr>
-              <w:t>Once logged in, 'Profile -&gt; Folder' -&gt; new message' tab will lead to the create view. It must work in both languages.</w:t>
+              <w:t>Once logged in, '</w:t>
+            </w:r>
+            <w:proofErr w:type="spellStart"/>
+            <w:r>
+              <w:rPr>
+                <w:i w:val="0"/>
+                <w:iCs/>
+                <w:color w:val="000000" w:themeColor="text1"/>
+                <w:szCs w:val="20"/>
+              </w:rPr>
+              <w:t>Poller</w:t>
+            </w:r>
+            <w:proofErr w:type="spellEnd"/>
+            <w:r>
+              <w:rPr>
+                <w:i w:val="0"/>
+                <w:iCs/>
+                <w:color w:val="000000" w:themeColor="text1"/>
+                <w:szCs w:val="20"/>
+              </w:rPr>
+              <w:t xml:space="preserve"> list -&gt; ban</w:t>
+            </w:r>
+            <w:r>
+              <w:rPr>
+                <w:i w:val="0"/>
+                <w:iCs/>
+                <w:color w:val="000000" w:themeColor="text1"/>
+                <w:szCs w:val="20"/>
+              </w:rPr>
+              <w:t>'. It must work in both languages.</w:t>
             </w:r>
           </w:p>
         </w:tc>
@@ -10457,7 +10277,7 @@
       <w:pPr>
         <w:pStyle w:val="Ttulo1"/>
       </w:pPr>
-      <w:bookmarkStart w:id="9" w:name="_Toc499408759"/>
+      <w:bookmarkStart w:id="10" w:name="_Toc499653765"/>
       <w:r>
         <w:lastRenderedPageBreak/>
         <w:t xml:space="preserve">Use case </w:t>
@@ -10498,7 +10318,7 @@
       <w:r>
         <w:t>&gt;</w:t>
       </w:r>
-      <w:bookmarkEnd w:id="9"/>
+      <w:bookmarkEnd w:id="10"/>
     </w:p>
     <w:p>
       <w:pPr>
@@ -10559,10 +10379,7 @@
         <w:t xml:space="preserve"> </w:t>
       </w:r>
       <w:r>
-        <w:t>d</w:t>
-      </w:r>
-      <w:r>
-        <w:t>isplay a dashboard with the following information</w:t>
+        <w:t>display a dashboard with the following information</w:t>
       </w:r>
     </w:p>
     <w:p>
@@ -11055,17 +10872,35 @@
               <w:pStyle w:val="Notes"/>
               <w:cnfStyle w:val="000000000000" w:firstRow="0" w:lastRow="0" w:firstColumn="0" w:lastColumn="0" w:oddVBand="0" w:evenVBand="0" w:oddHBand="0" w:evenHBand="0" w:firstRowFirstColumn="0" w:firstRowLastColumn="0" w:lastRowFirstColumn="0" w:lastRowLastColumn="0"/>
               <w:rPr>
-                <w:color w:val="FF0000"/>
+                <w:color w:val="000000" w:themeColor="text1"/>
               </w:rPr>
             </w:pPr>
             <w:r>
               <w:rPr>
                 <w:i w:val="0"/>
                 <w:iCs/>
-                <w:color w:val="FF0000"/>
+                <w:color w:val="000000" w:themeColor="text1"/>
                 <w:szCs w:val="20"/>
               </w:rPr>
-              <w:t>Once logged in, 'Subject -&gt; My subject -&gt; click to de link activities' tab will lead to the list view. It must work in both languages.</w:t>
+              <w:t>Once logged in, '</w:t>
+            </w:r>
+            <w:r>
+              <w:rPr>
+                <w:i w:val="0"/>
+                <w:iCs/>
+                <w:color w:val="000000" w:themeColor="text1"/>
+                <w:szCs w:val="20"/>
+              </w:rPr>
+              <w:t>Dashboard</w:t>
+            </w:r>
+            <w:r>
+              <w:rPr>
+                <w:i w:val="0"/>
+                <w:iCs/>
+                <w:color w:val="000000" w:themeColor="text1"/>
+                <w:szCs w:val="20"/>
+              </w:rPr>
+              <w:t>' tab will lead to the list view. It must work in both languages.</w:t>
             </w:r>
           </w:p>
         </w:tc>
@@ -11172,8 +11007,7 @@
           <w:szCs w:val="36"/>
         </w:rPr>
       </w:pPr>
-      <w:bookmarkStart w:id="10" w:name="_Toc499408761"/>
-      <w:bookmarkStart w:id="11" w:name="_Toc499408763"/>
+      <w:bookmarkStart w:id="11" w:name="_Toc499653766"/>
       <w:r>
         <w:rPr>
           <w:sz w:val="36"/>
@@ -11188,6 +11022,7 @@
       <w:pPr>
         <w:pStyle w:val="Ttulo1"/>
       </w:pPr>
+      <w:bookmarkStart w:id="12" w:name="_Toc499653767"/>
       <w:r>
         <w:t xml:space="preserve">Use case </w:t>
       </w:r>
@@ -11226,7 +11061,7 @@
       <w:r>
         <w:t>&gt;</w:t>
       </w:r>
-      <w:bookmarkEnd w:id="10"/>
+      <w:bookmarkEnd w:id="12"/>
     </w:p>
     <w:p>
       <w:pPr>
@@ -11287,10 +11122,7 @@
         <w:t xml:space="preserve"> </w:t>
       </w:r>
       <w:r>
-        <w:t>b</w:t>
-      </w:r>
-      <w:r>
-        <w:t>rowse its hints</w:t>
+        <w:t>browse its hints</w:t>
       </w:r>
     </w:p>
     <w:p>
@@ -11470,12 +11302,80 @@
             </w:pPr>
             <w:r>
               <w:rPr>
+                <w:iCs/>
+                <w:color w:val="000000" w:themeColor="text1"/>
+                <w:szCs w:val="20"/>
+              </w:rPr>
+              <w:t>Once in the master page, the '</w:t>
+            </w:r>
+            <w:r>
+              <w:rPr>
                 <w:i w:val="0"/>
                 <w:iCs/>
-                <w:color w:val="FF0000"/>
+                <w:color w:val="000000" w:themeColor="text1"/>
                 <w:szCs w:val="20"/>
               </w:rPr>
-              <w:t>Once logged in, 'Subject -&gt; Subject -&gt; click to de link Register Subject '. It must work in both languages.</w:t>
+              <w:t>Catalogue of Polls</w:t>
+            </w:r>
+            <w:r>
+              <w:rPr>
+                <w:i w:val="0"/>
+                <w:iCs/>
+                <w:color w:val="000000" w:themeColor="text1"/>
+                <w:szCs w:val="20"/>
+              </w:rPr>
+              <w:t xml:space="preserve"> -&gt; hints</w:t>
+            </w:r>
+            <w:r>
+              <w:rPr>
+                <w:iCs/>
+                <w:color w:val="000000" w:themeColor="text1"/>
+                <w:szCs w:val="20"/>
+              </w:rPr>
+              <w:t>'</w:t>
+            </w:r>
+            <w:r>
+              <w:rPr>
+                <w:i w:val="0"/>
+                <w:iCs/>
+                <w:color w:val="000000" w:themeColor="text1"/>
+                <w:szCs w:val="20"/>
+              </w:rPr>
+              <w:t>.</w:t>
+            </w:r>
+            <w:r>
+              <w:rPr>
+                <w:iCs/>
+                <w:color w:val="000000" w:themeColor="text1"/>
+                <w:szCs w:val="20"/>
+              </w:rPr>
+              <w:t xml:space="preserve"> tab will lead to the </w:t>
+            </w:r>
+            <w:r>
+              <w:rPr>
+                <w:i w:val="0"/>
+                <w:iCs/>
+                <w:color w:val="000000" w:themeColor="text1"/>
+                <w:szCs w:val="20"/>
+              </w:rPr>
+              <w:t>li</w:t>
+            </w:r>
+            <w:r>
+              <w:rPr>
+                <w:i w:val="0"/>
+                <w:iCs/>
+                <w:color w:val="000000" w:themeColor="text1"/>
+                <w:szCs w:val="20"/>
+              </w:rPr>
+              <w:t>st</w:t>
+            </w:r>
+            <w:r>
+              <w:rPr>
+                <w:iCs/>
+                <w:color w:val="000000" w:themeColor="text1"/>
+                <w:szCs w:val="20"/>
+              </w:rPr>
+              <w:t xml:space="preserve"> view. It must work in both languages.</w:t>
             </w:r>
           </w:p>
         </w:tc>
@@ -11604,7 +11504,7 @@
       <w:pPr>
         <w:pStyle w:val="Ttulo1"/>
       </w:pPr>
-      <w:bookmarkStart w:id="12" w:name="_Toc499408762"/>
+      <w:bookmarkStart w:id="13" w:name="_Toc499653768"/>
       <w:r>
         <w:lastRenderedPageBreak/>
         <w:t xml:space="preserve">Use case </w:t>
@@ -11644,7 +11544,7 @@
       <w:r>
         <w:t>&gt;</w:t>
       </w:r>
-      <w:bookmarkEnd w:id="12"/>
+      <w:bookmarkEnd w:id="13"/>
     </w:p>
     <w:p>
       <w:pPr>
@@ -11699,13 +11599,7 @@
         <w:rPr>
           <w:sz w:val="22"/>
         </w:rPr>
-        <w:t>w</w:t>
-      </w:r>
-      <w:r>
-        <w:rPr>
-          <w:sz w:val="22"/>
-        </w:rPr>
-        <w:t>rite a new hint</w:t>
+        <w:t>write a new hint</w:t>
       </w:r>
     </w:p>
     <w:p>
@@ -11882,28 +11776,71 @@
             </w:pPr>
             <w:r>
               <w:rPr>
+                <w:iCs/>
+                <w:color w:val="000000" w:themeColor="text1"/>
+                <w:szCs w:val="20"/>
+              </w:rPr>
+              <w:t>Once in the master page, the '</w:t>
+            </w:r>
+            <w:r>
+              <w:rPr>
                 <w:i w:val="0"/>
                 <w:iCs/>
-                <w:color w:val="FF0000"/>
+                <w:color w:val="000000" w:themeColor="text1"/>
                 <w:szCs w:val="20"/>
               </w:rPr>
-              <w:t>Once logged in, 'Dashboard</w:t>
-            </w:r>
-            <w:r>
-              <w:rPr>
-                <w:color w:val="FF0000"/>
-                <w:sz w:val="22"/>
-              </w:rPr>
-              <w:t>'</w:t>
+              <w:t>Catalogue of Polls</w:t>
             </w:r>
             <w:r>
               <w:rPr>
                 <w:i w:val="0"/>
                 <w:iCs/>
-                <w:color w:val="FF0000"/>
+                <w:color w:val="000000" w:themeColor="text1"/>
                 <w:szCs w:val="20"/>
               </w:rPr>
-              <w:t xml:space="preserve"> It must work in both languages.</w:t>
+              <w:t xml:space="preserve"> -&gt; hints -&gt; write hint</w:t>
+            </w:r>
+            <w:r>
+              <w:rPr>
+                <w:iCs/>
+                <w:color w:val="000000" w:themeColor="text1"/>
+                <w:szCs w:val="20"/>
+              </w:rPr>
+              <w:t>'</w:t>
+            </w:r>
+            <w:r>
+              <w:rPr>
+                <w:i w:val="0"/>
+                <w:iCs/>
+                <w:color w:val="000000" w:themeColor="text1"/>
+                <w:szCs w:val="20"/>
+              </w:rPr>
+              <w:t>.</w:t>
+            </w:r>
+            <w:r>
+              <w:rPr>
+                <w:iCs/>
+                <w:color w:val="000000" w:themeColor="text1"/>
+                <w:szCs w:val="20"/>
+              </w:rPr>
+              <w:t xml:space="preserve"> tab will lead to the </w:t>
+            </w:r>
+            <w:r>
+              <w:rPr>
+                <w:i w:val="0"/>
+                <w:iCs/>
+                <w:color w:val="000000" w:themeColor="text1"/>
+                <w:szCs w:val="20"/>
+              </w:rPr>
+              <w:t>write</w:t>
+            </w:r>
+            <w:r>
+              <w:rPr>
+                <w:iCs/>
+                <w:color w:val="000000" w:themeColor="text1"/>
+                <w:szCs w:val="20"/>
+              </w:rPr>
+              <w:t xml:space="preserve"> view. It must work in both languages.</w:t>
             </w:r>
           </w:p>
         </w:tc>
@@ -12005,7 +11942,7 @@
       <w:pPr>
         <w:pStyle w:val="Ttulo1"/>
       </w:pPr>
-      <w:bookmarkStart w:id="13" w:name="_Toc499408764"/>
+      <w:bookmarkStart w:id="14" w:name="_Toc499653769"/>
       <w:r>
         <w:lastRenderedPageBreak/>
         <w:t xml:space="preserve">Use case </w:t>
@@ -12049,7 +11986,7 @@
       <w:r>
         <w:t>&gt;</w:t>
       </w:r>
-      <w:bookmarkEnd w:id="13"/>
+      <w:bookmarkEnd w:id="14"/>
     </w:p>
     <w:p>
       <w:pPr>
@@ -12093,10 +12030,7 @@
         <w:t xml:space="preserve"> must be able to </w:t>
       </w:r>
       <w:r>
-        <w:t>s</w:t>
-      </w:r>
-      <w:r>
-        <w:t>tate how useful he or she thinks a hint is using 0-10 stars</w:t>
+        <w:t>state how useful he or she thinks a hint is using 0-10 stars</w:t>
       </w:r>
     </w:p>
     <w:p>
@@ -12276,28 +12210,71 @@
             </w:pPr>
             <w:r>
               <w:rPr>
+                <w:iCs/>
+                <w:color w:val="000000" w:themeColor="text1"/>
+                <w:szCs w:val="20"/>
+              </w:rPr>
+              <w:t>Once in the master page, the '</w:t>
+            </w:r>
+            <w:r>
+              <w:rPr>
                 <w:i w:val="0"/>
                 <w:iCs/>
-                <w:color w:val="FF0000"/>
+                <w:color w:val="000000" w:themeColor="text1"/>
                 <w:szCs w:val="20"/>
               </w:rPr>
-              <w:t>Once logged in, 'My activity Records</w:t>
-            </w:r>
-            <w:r>
-              <w:rPr>
-                <w:color w:val="FF0000"/>
-                <w:sz w:val="22"/>
-              </w:rPr>
-              <w:t>'</w:t>
+              <w:t>Catalogue of Polls</w:t>
             </w:r>
             <w:r>
               <w:rPr>
                 <w:i w:val="0"/>
                 <w:iCs/>
-                <w:color w:val="FF0000"/>
+                <w:color w:val="000000" w:themeColor="text1"/>
                 <w:szCs w:val="20"/>
               </w:rPr>
-              <w:t xml:space="preserve"> It must work in both languages.</w:t>
+              <w:t xml:space="preserve"> -&gt; hints -&gt; Score</w:t>
+            </w:r>
+            <w:r>
+              <w:rPr>
+                <w:iCs/>
+                <w:color w:val="000000" w:themeColor="text1"/>
+                <w:szCs w:val="20"/>
+              </w:rPr>
+              <w:t>'</w:t>
+            </w:r>
+            <w:r>
+              <w:rPr>
+                <w:i w:val="0"/>
+                <w:iCs/>
+                <w:color w:val="000000" w:themeColor="text1"/>
+                <w:szCs w:val="20"/>
+              </w:rPr>
+              <w:t>.</w:t>
+            </w:r>
+            <w:r>
+              <w:rPr>
+                <w:iCs/>
+                <w:color w:val="000000" w:themeColor="text1"/>
+                <w:szCs w:val="20"/>
+              </w:rPr>
+              <w:t xml:space="preserve"> tab will lead to the </w:t>
+            </w:r>
+            <w:r>
+              <w:rPr>
+                <w:i w:val="0"/>
+                <w:iCs/>
+                <w:color w:val="000000" w:themeColor="text1"/>
+                <w:szCs w:val="20"/>
+              </w:rPr>
+              <w:t>score</w:t>
+            </w:r>
+            <w:r>
+              <w:rPr>
+                <w:iCs/>
+                <w:color w:val="000000" w:themeColor="text1"/>
+                <w:szCs w:val="20"/>
+              </w:rPr>
+              <w:t xml:space="preserve"> view. It must work in both languages.</w:t>
             </w:r>
           </w:p>
         </w:tc>
@@ -12399,7 +12376,7 @@
       <w:pPr>
         <w:pStyle w:val="Ttulo1"/>
       </w:pPr>
-      <w:bookmarkStart w:id="14" w:name="_Toc499408765"/>
+      <w:bookmarkStart w:id="15" w:name="_Toc499653770"/>
       <w:r>
         <w:lastRenderedPageBreak/>
         <w:t xml:space="preserve">Use case </w:t>
@@ -12436,7 +12413,7 @@
       <w:r>
         <w:t>&gt;</w:t>
       </w:r>
-      <w:bookmarkEnd w:id="14"/>
+      <w:bookmarkEnd w:id="15"/>
     </w:p>
     <w:p>
       <w:pPr>
@@ -12483,15 +12460,7 @@
         <w:t xml:space="preserve"> must be able to </w:t>
       </w:r>
       <w:r>
-        <w:t>d</w:t>
-      </w:r>
-      <w:r>
-        <w:t>elete</w:t>
-      </w:r>
-      <w:bookmarkStart w:id="15" w:name="_GoBack"/>
-      <w:bookmarkEnd w:id="15"/>
-      <w:r>
-        <w:t xml:space="preserve"> hints that he or she thinks are inappropriate</w:t>
+        <w:t>delete hints that he or she thinks are inappropriate</w:t>
       </w:r>
     </w:p>
     <w:p>
@@ -12992,25 +12961,60 @@
             </w:pPr>
             <w:r>
               <w:rPr>
+                <w:iCs/>
+                <w:color w:val="000000" w:themeColor="text1"/>
+                <w:szCs w:val="20"/>
+              </w:rPr>
+              <w:t>Once in the master page, the '</w:t>
+            </w:r>
+            <w:r>
+              <w:rPr>
                 <w:i w:val="0"/>
                 <w:iCs/>
-                <w:color w:val="FF0000"/>
+                <w:color w:val="000000" w:themeColor="text1"/>
                 <w:szCs w:val="20"/>
               </w:rPr>
-              <w:t>Once logged in, 'My activity Records</w:t>
-            </w:r>
-            <w:r>
-              <w:rPr>
-                <w:color w:val="FF0000"/>
-                <w:sz w:val="22"/>
-              </w:rPr>
-              <w:t>'</w:t>
+              <w:t>Catalogue of Polls</w:t>
             </w:r>
             <w:r>
               <w:rPr>
                 <w:i w:val="0"/>
                 <w:iCs/>
-                <w:color w:val="FF0000"/>
+                <w:color w:val="000000" w:themeColor="text1"/>
+                <w:szCs w:val="20"/>
+              </w:rPr>
+              <w:t xml:space="preserve"> -&gt; hints -&gt; </w:t>
+            </w:r>
+            <w:r>
+              <w:rPr>
+                <w:i w:val="0"/>
+                <w:iCs/>
+                <w:color w:val="000000" w:themeColor="text1"/>
+                <w:szCs w:val="20"/>
+              </w:rPr>
+              <w:t>Delete</w:t>
+            </w:r>
+            <w:r>
+              <w:rPr>
+                <w:iCs/>
+                <w:color w:val="000000" w:themeColor="text1"/>
+                <w:szCs w:val="20"/>
+              </w:rPr>
+              <w:t>'</w:t>
+            </w:r>
+            <w:r>
+              <w:rPr>
+                <w:i w:val="0"/>
+                <w:iCs/>
+                <w:color w:val="000000" w:themeColor="text1"/>
+                <w:szCs w:val="20"/>
+              </w:rPr>
+              <w:t>.</w:t>
+            </w:r>
+            <w:r>
+              <w:rPr>
+                <w:iCs/>
+                <w:color w:val="000000" w:themeColor="text1"/>
                 <w:szCs w:val="20"/>
               </w:rPr>
               <w:t xml:space="preserve"> It must work in both languages.</w:t>
@@ -13119,7 +13123,7 @@
           <w:szCs w:val="36"/>
         </w:rPr>
       </w:pPr>
-      <w:bookmarkStart w:id="16" w:name="_Toc499408766"/>
+      <w:bookmarkStart w:id="16" w:name="_Toc499653771"/>
       <w:r>
         <w:rPr>
           <w:sz w:val="36"/>
@@ -13135,11 +13139,13 @@
         </w:rPr>
         <w:t>A</w:t>
       </w:r>
+      <w:bookmarkEnd w:id="16"/>
     </w:p>
     <w:p>
       <w:pPr>
         <w:pStyle w:val="Ttulo1"/>
       </w:pPr>
+      <w:bookmarkStart w:id="17" w:name="_Toc499653772"/>
       <w:r>
         <w:t xml:space="preserve">Use case </w:t>
       </w:r>
@@ -13472,7 +13478,7 @@
       <w:r>
         <w:t>&gt;</w:t>
       </w:r>
-      <w:bookmarkEnd w:id="16"/>
+      <w:bookmarkEnd w:id="17"/>
     </w:p>
     <w:p>
       <w:pPr>
@@ -14489,42 +14495,79 @@
               <w:pStyle w:val="Notes"/>
               <w:cnfStyle w:val="000000000000" w:firstRow="0" w:lastRow="0" w:firstColumn="0" w:lastColumn="0" w:oddVBand="0" w:evenVBand="0" w:oddHBand="0" w:evenHBand="0" w:firstRowFirstColumn="0" w:firstRowLastColumn="0" w:lastRowFirstColumn="0" w:lastRowLastColumn="0"/>
               <w:rPr>
-                <w:color w:val="FF0000"/>
-              </w:rPr>
-            </w:pPr>
-            <w:r>
-              <w:rPr>
                 <w:i w:val="0"/>
                 <w:iCs/>
                 <w:color w:val="FF0000"/>
                 <w:szCs w:val="20"/>
               </w:rPr>
-              <w:t xml:space="preserve">Once logged in, 'My </w:t>
-            </w:r>
+            </w:pPr>
             <w:r>
               <w:rPr>
                 <w:i w:val="0"/>
                 <w:iCs/>
-                <w:color w:val="FF0000"/>
+                <w:color w:val="000000" w:themeColor="text1"/>
                 <w:szCs w:val="20"/>
               </w:rPr>
-              <w:t>Seminars</w:t>
-            </w:r>
-            <w:r>
-              <w:rPr>
-                <w:color w:val="FF0000"/>
-                <w:sz w:val="22"/>
-              </w:rPr>
-              <w:t>'</w:t>
+              <w:t>Once logged in, '</w:t>
             </w:r>
             <w:r>
               <w:rPr>
                 <w:i w:val="0"/>
                 <w:iCs/>
-                <w:color w:val="FF0000"/>
+                <w:color w:val="000000" w:themeColor="text1"/>
                 <w:szCs w:val="20"/>
               </w:rPr>
-              <w:t xml:space="preserve"> It must work in both languages.</w:t>
+              <w:t>Chirps -&gt; Chirps general -&gt; Chirps</w:t>
+            </w:r>
+            <w:r>
+              <w:rPr>
+                <w:color w:val="000000" w:themeColor="text1"/>
+                <w:sz w:val="22"/>
+              </w:rPr>
+              <w:t>'</w:t>
+            </w:r>
+            <w:r>
+              <w:rPr>
+                <w:i w:val="0"/>
+                <w:iCs/>
+                <w:color w:val="000000" w:themeColor="text1"/>
+                <w:szCs w:val="20"/>
+              </w:rPr>
+              <w:t>.</w:t>
+            </w:r>
+            <w:r>
+              <w:rPr>
+                <w:iCs/>
+                <w:color w:val="000000" w:themeColor="text1"/>
+                <w:szCs w:val="20"/>
+              </w:rPr>
+              <w:t xml:space="preserve"> tab will lead to the </w:t>
+            </w:r>
+            <w:r>
+              <w:rPr>
+                <w:i w:val="0"/>
+                <w:iCs/>
+                <w:color w:val="000000" w:themeColor="text1"/>
+                <w:szCs w:val="20"/>
+              </w:rPr>
+              <w:t>list</w:t>
+            </w:r>
+            <w:r>
+              <w:rPr>
+                <w:iCs/>
+                <w:color w:val="000000" w:themeColor="text1"/>
+                <w:szCs w:val="20"/>
+              </w:rPr>
+              <w:t xml:space="preserve"> view. </w:t>
+            </w:r>
+            <w:r>
+              <w:rPr>
+                <w:i w:val="0"/>
+                <w:iCs/>
+                <w:color w:val="000000" w:themeColor="text1"/>
+                <w:szCs w:val="20"/>
+              </w:rPr>
+              <w:t>It must work in both languages.</w:t>
             </w:r>
           </w:p>
         </w:tc>
@@ -14767,33 +14810,88 @@
               <w:pStyle w:val="Notes"/>
               <w:cnfStyle w:val="000000000000" w:firstRow="0" w:lastRow="0" w:firstColumn="0" w:lastColumn="0" w:oddVBand="0" w:evenVBand="0" w:oddHBand="0" w:evenHBand="0" w:firstRowFirstColumn="0" w:firstRowLastColumn="0" w:lastRowFirstColumn="0" w:lastRowLastColumn="0"/>
               <w:rPr>
-                <w:color w:val="FF0000"/>
-              </w:rPr>
-            </w:pPr>
-            <w:r>
-              <w:rPr>
                 <w:i w:val="0"/>
                 <w:iCs/>
                 <w:color w:val="FF0000"/>
                 <w:szCs w:val="20"/>
               </w:rPr>
-              <w:t>Once logged in, 'My Seminars-&gt; create</w:t>
-            </w:r>
-            <w:r>
-              <w:rPr>
-                <w:color w:val="FF0000"/>
-                <w:sz w:val="22"/>
-              </w:rPr>
-              <w:t>'</w:t>
-            </w:r>
+            </w:pPr>
             <w:r>
               <w:rPr>
                 <w:i w:val="0"/>
                 <w:iCs/>
-                <w:color w:val="FF0000"/>
+                <w:color w:val="000000" w:themeColor="text1"/>
                 <w:szCs w:val="20"/>
               </w:rPr>
-              <w:t xml:space="preserve"> tab will lead to the create view. It must work in both languages.</w:t>
+              <w:t xml:space="preserve">Once logged in, 'Chirps -&gt; Chirps general -&gt; </w:t>
+            </w:r>
+            <w:r>
+              <w:rPr>
+                <w:i w:val="0"/>
+                <w:iCs/>
+                <w:color w:val="000000" w:themeColor="text1"/>
+                <w:szCs w:val="20"/>
+              </w:rPr>
+              <w:t xml:space="preserve">New </w:t>
+            </w:r>
+            <w:r>
+              <w:rPr>
+                <w:i w:val="0"/>
+                <w:iCs/>
+                <w:color w:val="000000" w:themeColor="text1"/>
+                <w:szCs w:val="20"/>
+              </w:rPr>
+              <w:t>Chirp</w:t>
+            </w:r>
+            <w:r>
+              <w:rPr>
+                <w:color w:val="000000" w:themeColor="text1"/>
+                <w:sz w:val="22"/>
+              </w:rPr>
+              <w:t>'</w:t>
+            </w:r>
+            <w:r>
+              <w:rPr>
+                <w:i w:val="0"/>
+                <w:iCs/>
+                <w:color w:val="000000" w:themeColor="text1"/>
+                <w:szCs w:val="20"/>
+              </w:rPr>
+              <w:t>.</w:t>
+            </w:r>
+            <w:r>
+              <w:rPr>
+                <w:iCs/>
+                <w:color w:val="000000" w:themeColor="text1"/>
+                <w:szCs w:val="20"/>
+              </w:rPr>
+              <w:t xml:space="preserve"> tab will lead to the </w:t>
+            </w:r>
+            <w:r>
+              <w:rPr>
+                <w:i w:val="0"/>
+                <w:iCs/>
+                <w:color w:val="000000" w:themeColor="text1"/>
+                <w:szCs w:val="20"/>
+              </w:rPr>
+              <w:t>write</w:t>
+            </w:r>
+            <w:r>
+              <w:rPr>
+                <w:iCs/>
+                <w:color w:val="000000" w:themeColor="text1"/>
+                <w:szCs w:val="20"/>
+              </w:rPr>
+              <w:t xml:space="preserve"> view. </w:t>
+            </w:r>
+            <w:r>
+              <w:rPr>
+                <w:i w:val="0"/>
+                <w:iCs/>
+                <w:color w:val="000000" w:themeColor="text1"/>
+                <w:szCs w:val="20"/>
+              </w:rPr>
+              <w:t>It must work in both languages.</w:t>
             </w:r>
           </w:p>
         </w:tc>
@@ -14896,7 +14994,7 @@
       <w:pPr>
         <w:pStyle w:val="Ttulo1"/>
       </w:pPr>
-      <w:bookmarkStart w:id="17" w:name="_Toc499408767"/>
+      <w:bookmarkStart w:id="18" w:name="_Toc499653773"/>
       <w:r>
         <w:lastRenderedPageBreak/>
         <w:t xml:space="preserve">Use case </w:t>
@@ -14927,31 +15025,19 @@
           <w:sz w:val="22"/>
           <w:szCs w:val="22"/>
         </w:rPr>
-        <w:t xml:space="preserve">Display other actors’ </w:t>
-      </w:r>
-      <w:proofErr w:type="gramStart"/>
+        <w:t>Display other actors’ chirps</w:t>
+      </w:r>
       <w:r>
         <w:rPr>
           <w:sz w:val="22"/>
           <w:szCs w:val="22"/>
         </w:rPr>
-        <w:t>chirps</w:t>
-      </w:r>
-      <w:r>
-        <w:rPr>
-          <w:sz w:val="22"/>
-          <w:szCs w:val="22"/>
-        </w:rPr>
-        <w:t xml:space="preserve"> </w:t>
-      </w:r>
-      <w:r>
         <w:t xml:space="preserve"> </w:t>
       </w:r>
       <w:r>
         <w:t>&gt;</w:t>
       </w:r>
-      <w:bookmarkEnd w:id="17"/>
-      <w:proofErr w:type="gramEnd"/>
+      <w:bookmarkEnd w:id="18"/>
     </w:p>
     <w:p>
       <w:pPr>
@@ -15011,13 +15097,7 @@
         <w:rPr>
           <w:sz w:val="22"/>
         </w:rPr>
-        <w:t>d</w:t>
-      </w:r>
-      <w:r>
-        <w:rPr>
-          <w:sz w:val="22"/>
-        </w:rPr>
-        <w:t>isplay other actors’ chirps</w:t>
+        <w:t>display other actors’ chirps</w:t>
       </w:r>
     </w:p>
     <w:p>
@@ -15642,15 +15722,14 @@
               <w:rPr>
                 <w:i w:val="0"/>
                 <w:iCs/>
-                <w:color w:val="FF0000"/>
+                <w:color w:val="000000" w:themeColor="text1"/>
                 <w:szCs w:val="20"/>
               </w:rPr>
-              <w:t>Once logged in, 'My Seminars -&gt; Go into</w:t>
-            </w:r>
-            <w:proofErr w:type="gramStart"/>
-            <w:r>
-              <w:rPr>
-                <w:color w:val="FF0000"/>
+              <w:t>Once logged in, 'Chirps -&gt; Chirps general</w:t>
+            </w:r>
+            <w:r>
+              <w:rPr>
+                <w:color w:val="000000" w:themeColor="text1"/>
                 <w:sz w:val="22"/>
               </w:rPr>
               <w:t>'</w:t>
@@ -15659,20 +15738,44 @@
               <w:rPr>
                 <w:i w:val="0"/>
                 <w:iCs/>
-                <w:color w:val="FF0000"/>
+                <w:color w:val="000000" w:themeColor="text1"/>
                 <w:szCs w:val="20"/>
               </w:rPr>
-              <w:t xml:space="preserve">  It</w:t>
-            </w:r>
-            <w:proofErr w:type="gramEnd"/>
+              <w:t>.</w:t>
+            </w:r>
+            <w:r>
+              <w:rPr>
+                <w:iCs/>
+                <w:color w:val="000000" w:themeColor="text1"/>
+                <w:szCs w:val="20"/>
+              </w:rPr>
+              <w:t xml:space="preserve"> tab will lead to the </w:t>
+            </w:r>
             <w:r>
               <w:rPr>
                 <w:i w:val="0"/>
                 <w:iCs/>
-                <w:color w:val="FF0000"/>
+                <w:color w:val="000000" w:themeColor="text1"/>
                 <w:szCs w:val="20"/>
               </w:rPr>
-              <w:t xml:space="preserve"> must work in both languages.</w:t>
+              <w:t>write</w:t>
+            </w:r>
+            <w:r>
+              <w:rPr>
+                <w:iCs/>
+                <w:color w:val="000000" w:themeColor="text1"/>
+                <w:szCs w:val="20"/>
+              </w:rPr>
+              <w:t xml:space="preserve"> view. </w:t>
+            </w:r>
+            <w:r>
+              <w:rPr>
+                <w:i w:val="0"/>
+                <w:iCs/>
+                <w:color w:val="000000" w:themeColor="text1"/>
+                <w:szCs w:val="20"/>
+              </w:rPr>
+              <w:t>It must work in both languages.</w:t>
             </w:r>
           </w:p>
         </w:tc>
@@ -15787,14 +15890,14 @@
       <w:pPr>
         <w:pStyle w:val="Ttulo1"/>
       </w:pPr>
-      <w:bookmarkStart w:id="18" w:name="_Toc499408769"/>
+      <w:bookmarkStart w:id="19" w:name="_Toc499653774"/>
       <w:r>
         <w:t xml:space="preserve">Additional </w:t>
       </w:r>
       <w:r>
         <w:t>tests</w:t>
       </w:r>
-      <w:bookmarkEnd w:id="18"/>
+      <w:bookmarkEnd w:id="19"/>
     </w:p>
     <w:p>
       <w:pPr>
@@ -18248,7 +18351,7 @@
 </file>
 
 <file path=customXml/itemProps1.xml><?xml version="1.0" encoding="utf-8"?>
-<ds:datastoreItem xmlns:ds="http://schemas.openxmlformats.org/officeDocument/2006/customXml" ds:itemID="{CC91A1DC-9ED6-4DA2-8DAA-5F4E4A06B5F8}">
+<ds:datastoreItem xmlns:ds="http://schemas.openxmlformats.org/officeDocument/2006/customXml" ds:itemID="{4EE5C30F-296A-4F10-816F-3DD9FF5848FB}">
   <ds:schemaRefs>
     <ds:schemaRef ds:uri="http://schemas.openxmlformats.org/officeDocument/2006/bibliography"/>
   </ds:schemaRefs>

</xml_diff>